<commit_message>
Inclusão do link do vídeo de apresentação.
</commit_message>
<xml_diff>
--- a/docs/TCC - Previsão de Vendas com Prophet.docx
+++ b/docs/TCC - Previsão de Vendas com Prophet.docx
@@ -5245,8 +5245,6 @@
         </w:rPr>
         <w:br w:type="page"/>
       </w:r>
-      <w:bookmarkStart w:id="0" w:name="_GoBack"/>
-      <w:bookmarkEnd w:id="0"/>
     </w:p>
     <w:p>
       <w:pPr>
@@ -6584,8 +6582,8 @@
           </w:cols>
         </w:sectPr>
       </w:pPr>
-      <w:bookmarkStart w:id="1" w:name="_gjdgxs" w:colFirst="0" w:colLast="0"/>
-      <w:bookmarkEnd w:id="1"/>
+      <w:bookmarkStart w:id="0" w:name="_gjdgxs" w:colFirst="0" w:colLast="0"/>
+      <w:bookmarkEnd w:id="0"/>
     </w:p>
     <w:p>
       <w:pPr>
@@ -6595,26 +6593,26 @@
           <w:numId w:val="1"/>
         </w:numPr>
       </w:pPr>
-      <w:bookmarkStart w:id="2" w:name="_Toc40607761"/>
+      <w:bookmarkStart w:id="1" w:name="_Toc40607761"/>
       <w:r>
         <w:lastRenderedPageBreak/>
         <w:t>1. Introdução</w:t>
       </w:r>
+      <w:bookmarkEnd w:id="1"/>
+    </w:p>
+    <w:p>
+      <w:pPr>
+        <w:spacing w:after="0" w:line="360" w:lineRule="auto"/>
+        <w:jc w:val="both"/>
+        <w:rPr>
+          <w:rFonts w:ascii="Arial" w:eastAsia="Arial" w:hAnsi="Arial" w:cs="Arial"/>
+          <w:b/>
+          <w:sz w:val="24"/>
+          <w:szCs w:val="24"/>
+        </w:rPr>
+      </w:pPr>
+      <w:bookmarkStart w:id="2" w:name="_30j0zll" w:colFirst="0" w:colLast="0"/>
       <w:bookmarkEnd w:id="2"/>
-    </w:p>
-    <w:p>
-      <w:pPr>
-        <w:spacing w:after="0" w:line="360" w:lineRule="auto"/>
-        <w:jc w:val="both"/>
-        <w:rPr>
-          <w:rFonts w:ascii="Arial" w:eastAsia="Arial" w:hAnsi="Arial" w:cs="Arial"/>
-          <w:b/>
-          <w:sz w:val="24"/>
-          <w:szCs w:val="24"/>
-        </w:rPr>
-      </w:pPr>
-      <w:bookmarkStart w:id="3" w:name="_30j0zll" w:colFirst="0" w:colLast="0"/>
-      <w:bookmarkEnd w:id="3"/>
     </w:p>
     <w:p>
       <w:pPr>
@@ -6624,11 +6622,11 @@
           <w:numId w:val="1"/>
         </w:numPr>
       </w:pPr>
-      <w:bookmarkStart w:id="4" w:name="_Toc40607762"/>
+      <w:bookmarkStart w:id="3" w:name="_Toc40607762"/>
       <w:r>
         <w:t>1.1. Contextualização</w:t>
       </w:r>
-      <w:bookmarkEnd w:id="4"/>
+      <w:bookmarkEnd w:id="3"/>
     </w:p>
     <w:p>
       <w:pPr>
@@ -6653,8 +6651,8 @@
           <w:szCs w:val="24"/>
         </w:rPr>
       </w:pPr>
-      <w:bookmarkStart w:id="5" w:name="_1fob9te" w:colFirst="0" w:colLast="0"/>
-      <w:bookmarkEnd w:id="5"/>
+      <w:bookmarkStart w:id="4" w:name="_1fob9te" w:colFirst="0" w:colLast="0"/>
+      <w:bookmarkEnd w:id="4"/>
       <w:r>
         <w:rPr>
           <w:rFonts w:ascii="Arial" w:eastAsia="Arial" w:hAnsi="Arial" w:cs="Arial"/>
@@ -6703,11 +6701,11 @@
           <w:numId w:val="1"/>
         </w:numPr>
       </w:pPr>
-      <w:bookmarkStart w:id="6" w:name="_Toc40607763"/>
+      <w:bookmarkStart w:id="5" w:name="_Toc40607763"/>
       <w:r>
         <w:t>1.2. O problema proposto</w:t>
       </w:r>
-      <w:bookmarkEnd w:id="6"/>
+      <w:bookmarkEnd w:id="5"/>
     </w:p>
     <w:p>
       <w:pPr>
@@ -6737,8 +6735,8 @@
           <w:szCs w:val="24"/>
         </w:rPr>
       </w:pPr>
-      <w:bookmarkStart w:id="7" w:name="_hv2ab5laeepj" w:colFirst="0" w:colLast="0"/>
-      <w:bookmarkEnd w:id="7"/>
+      <w:bookmarkStart w:id="6" w:name="_hv2ab5laeepj" w:colFirst="0" w:colLast="0"/>
+      <w:bookmarkEnd w:id="6"/>
       <w:r>
         <w:rPr>
           <w:rFonts w:ascii="Arial" w:eastAsia="Arial" w:hAnsi="Arial" w:cs="Arial"/>
@@ -6986,11 +6984,11 @@
           <w:numId w:val="1"/>
         </w:numPr>
       </w:pPr>
-      <w:bookmarkStart w:id="8" w:name="_Toc40607764"/>
+      <w:bookmarkStart w:id="7" w:name="_Toc40607764"/>
       <w:r>
         <w:t>2. Coleta de Dados</w:t>
       </w:r>
-      <w:bookmarkEnd w:id="8"/>
+      <w:bookmarkEnd w:id="7"/>
     </w:p>
     <w:p>
       <w:pPr>
@@ -7254,7 +7252,7 @@
           <w:sz w:val="20"/>
         </w:rPr>
       </w:pPr>
-      <w:bookmarkStart w:id="9" w:name="_Toc40624871"/>
+      <w:bookmarkStart w:id="8" w:name="_Toc40624871"/>
       <w:r>
         <w:rPr>
           <w:rFonts w:ascii="Arial" w:hAnsi="Arial" w:cs="Arial"/>
@@ -7334,7 +7332,7 @@
         </w:rPr>
         <w:t>.</w:t>
       </w:r>
-      <w:bookmarkEnd w:id="9"/>
+      <w:bookmarkEnd w:id="8"/>
     </w:p>
     <w:p>
       <w:pPr>
@@ -9260,11 +9258,11 @@
           <w:numId w:val="1"/>
         </w:numPr>
       </w:pPr>
-      <w:bookmarkStart w:id="10" w:name="_Toc40607765"/>
+      <w:bookmarkStart w:id="9" w:name="_Toc40607765"/>
       <w:r>
         <w:t>3. Processamento/Tratamento de Dados</w:t>
       </w:r>
-      <w:bookmarkEnd w:id="10"/>
+      <w:bookmarkEnd w:id="9"/>
     </w:p>
     <w:p>
       <w:pPr>
@@ -9302,8 +9300,8 @@
         </w:rPr>
         <w:t>Durante o processo de análise/exploração dos dados e construção do modelo de previsão de vendas, foi fundamental a realização de alguns processamentos/tratamentos de dados.</w:t>
       </w:r>
-      <w:bookmarkStart w:id="11" w:name="_tyjcwt" w:colFirst="0" w:colLast="0"/>
-      <w:bookmarkEnd w:id="11"/>
+      <w:bookmarkStart w:id="10" w:name="_tyjcwt" w:colFirst="0" w:colLast="0"/>
+      <w:bookmarkEnd w:id="10"/>
       <w:r>
         <w:rPr>
           <w:rFonts w:ascii="Arial" w:eastAsia="Arial" w:hAnsi="Arial" w:cs="Arial"/>
@@ -9329,11 +9327,11 @@
         <w:pStyle w:val="Ttulo2"/>
         <w:jc w:val="both"/>
       </w:pPr>
-      <w:bookmarkStart w:id="12" w:name="_Toc40607766"/>
+      <w:bookmarkStart w:id="11" w:name="_Toc40607766"/>
       <w:r>
         <w:t>3.1. Pré-Processamento - Análise e Exploração de Dados</w:t>
       </w:r>
-      <w:bookmarkEnd w:id="12"/>
+      <w:bookmarkEnd w:id="11"/>
     </w:p>
     <w:p>
       <w:pPr>
@@ -9514,7 +9512,7 @@
           <w:sz w:val="20"/>
         </w:rPr>
       </w:pPr>
-      <w:bookmarkStart w:id="13" w:name="_Toc40624872"/>
+      <w:bookmarkStart w:id="12" w:name="_Toc40624872"/>
       <w:r>
         <w:rPr>
           <w:rFonts w:ascii="Arial" w:hAnsi="Arial" w:cs="Arial"/>
@@ -9585,7 +9583,7 @@
         </w:rPr>
         <w:t xml:space="preserve"> - Registros com valores negativos.</w:t>
       </w:r>
-      <w:bookmarkEnd w:id="13"/>
+      <w:bookmarkEnd w:id="12"/>
     </w:p>
     <w:p>
       <w:pPr>
@@ -9660,7 +9658,7 @@
           <w:szCs w:val="24"/>
         </w:rPr>
       </w:pPr>
-      <w:bookmarkStart w:id="14" w:name="_Toc40302628"/>
+      <w:bookmarkStart w:id="13" w:name="_Toc40302628"/>
       <w:r>
         <w:rPr>
           <w:rFonts w:ascii="Arial" w:hAnsi="Arial" w:cs="Arial"/>
@@ -9671,7 +9669,7 @@
         </w:rPr>
         <w:t>Fonte: Autor da pesquisa.</w:t>
       </w:r>
-      <w:bookmarkEnd w:id="14"/>
+      <w:bookmarkEnd w:id="13"/>
       <w:r>
         <w:rPr>
           <w:rFonts w:ascii="Arial" w:eastAsia="Arial" w:hAnsi="Arial" w:cs="Arial"/>
@@ -9778,7 +9776,7 @@
           <w:sz w:val="20"/>
         </w:rPr>
       </w:pPr>
-      <w:bookmarkStart w:id="15" w:name="_Toc40624873"/>
+      <w:bookmarkStart w:id="14" w:name="_Toc40624873"/>
       <w:r>
         <w:rPr>
           <w:rFonts w:ascii="Arial" w:hAnsi="Arial" w:cs="Arial"/>
@@ -9849,7 +9847,7 @@
         </w:rPr>
         <w:t xml:space="preserve"> - Invertendo o "sinal" dos valores negativos.</w:t>
       </w:r>
-      <w:bookmarkEnd w:id="15"/>
+      <w:bookmarkEnd w:id="14"/>
     </w:p>
     <w:p>
       <w:pPr>
@@ -10075,7 +10073,7 @@
           <w:sz w:val="20"/>
         </w:rPr>
       </w:pPr>
-      <w:bookmarkStart w:id="16" w:name="_Toc40624874"/>
+      <w:bookmarkStart w:id="15" w:name="_Toc40624874"/>
       <w:r>
         <w:rPr>
           <w:rFonts w:ascii="Arial" w:hAnsi="Arial" w:cs="Arial"/>
@@ -10163,7 +10161,7 @@
         </w:rPr>
         <w:t>".</w:t>
       </w:r>
-      <w:bookmarkEnd w:id="16"/>
+      <w:bookmarkEnd w:id="15"/>
     </w:p>
     <w:p>
       <w:pPr>
@@ -10238,7 +10236,7 @@
           <w:szCs w:val="24"/>
         </w:rPr>
       </w:pPr>
-      <w:bookmarkStart w:id="17" w:name="_Toc40302630"/>
+      <w:bookmarkStart w:id="16" w:name="_Toc40302630"/>
       <w:r>
         <w:rPr>
           <w:rFonts w:ascii="Arial" w:hAnsi="Arial" w:cs="Arial"/>
@@ -10249,7 +10247,7 @@
         </w:rPr>
         <w:t>Fonte: Autor da pesquisa.</w:t>
       </w:r>
-      <w:bookmarkEnd w:id="17"/>
+      <w:bookmarkEnd w:id="16"/>
       <w:r>
         <w:rPr>
           <w:rFonts w:ascii="Arial" w:eastAsia="Arial" w:hAnsi="Arial" w:cs="Arial"/>
@@ -10424,7 +10422,7 @@
           <w:sz w:val="20"/>
         </w:rPr>
       </w:pPr>
-      <w:bookmarkStart w:id="18" w:name="_Toc40624875"/>
+      <w:bookmarkStart w:id="17" w:name="_Toc40624875"/>
       <w:r>
         <w:rPr>
           <w:rFonts w:ascii="Arial" w:hAnsi="Arial" w:cs="Arial"/>
@@ -10546,7 +10544,7 @@
         </w:rPr>
         <w:t>".</w:t>
       </w:r>
-      <w:bookmarkEnd w:id="18"/>
+      <w:bookmarkEnd w:id="17"/>
     </w:p>
     <w:p>
       <w:pPr>
@@ -10840,7 +10838,7 @@
           <w:sz w:val="20"/>
         </w:rPr>
       </w:pPr>
-      <w:bookmarkStart w:id="19" w:name="_Toc40624876"/>
+      <w:bookmarkStart w:id="18" w:name="_Toc40624876"/>
       <w:r>
         <w:rPr>
           <w:rFonts w:ascii="Arial" w:hAnsi="Arial" w:cs="Arial"/>
@@ -10945,7 +10943,7 @@
         </w:rPr>
         <w:t>".</w:t>
       </w:r>
-      <w:bookmarkEnd w:id="19"/>
+      <w:bookmarkEnd w:id="18"/>
     </w:p>
     <w:p>
       <w:pPr>
@@ -11137,7 +11135,7 @@
           <w:sz w:val="20"/>
         </w:rPr>
       </w:pPr>
-      <w:bookmarkStart w:id="20" w:name="_Toc40624877"/>
+      <w:bookmarkStart w:id="19" w:name="_Toc40624877"/>
       <w:r>
         <w:rPr>
           <w:rFonts w:ascii="Arial" w:hAnsi="Arial" w:cs="Arial"/>
@@ -11208,7 +11206,7 @@
         </w:rPr>
         <w:t xml:space="preserve"> - Dataset "sales" após a inclusão das novas colunas.</w:t>
       </w:r>
-      <w:bookmarkEnd w:id="20"/>
+      <w:bookmarkEnd w:id="19"/>
     </w:p>
     <w:p>
       <w:pPr>
@@ -11316,7 +11314,7 @@
         <w:pStyle w:val="Ttulo2"/>
         <w:jc w:val="both"/>
       </w:pPr>
-      <w:bookmarkStart w:id="21" w:name="_Toc40607767"/>
+      <w:bookmarkStart w:id="20" w:name="_Toc40607767"/>
       <w:r>
         <w:lastRenderedPageBreak/>
         <w:t xml:space="preserve">3.2. Pré-Processamento - </w:t>
@@ -11327,7 +11325,7 @@
         </w:rPr>
         <w:t>Machine Learning</w:t>
       </w:r>
-      <w:bookmarkEnd w:id="21"/>
+      <w:bookmarkEnd w:id="20"/>
     </w:p>
     <w:p>
       <w:pPr>
@@ -11345,8 +11343,8 @@
           <w:highlight w:val="yellow"/>
         </w:rPr>
       </w:pPr>
-      <w:bookmarkStart w:id="22" w:name="_1t3h5sf" w:colFirst="0" w:colLast="0"/>
-      <w:bookmarkEnd w:id="22"/>
+      <w:bookmarkStart w:id="21" w:name="_1t3h5sf" w:colFirst="0" w:colLast="0"/>
+      <w:bookmarkEnd w:id="21"/>
     </w:p>
     <w:p>
       <w:pPr>
@@ -11467,80 +11465,80 @@
           <w:sz w:val="20"/>
         </w:rPr>
       </w:pPr>
-      <w:bookmarkStart w:id="23" w:name="_wmrn6e3tm1c" w:colFirst="0" w:colLast="0"/>
-      <w:bookmarkStart w:id="24" w:name="_Toc40624878"/>
+      <w:bookmarkStart w:id="22" w:name="_wmrn6e3tm1c" w:colFirst="0" w:colLast="0"/>
+      <w:bookmarkStart w:id="23" w:name="_Toc40624878"/>
+      <w:bookmarkEnd w:id="22"/>
+      <w:r>
+        <w:rPr>
+          <w:rFonts w:ascii="Arial" w:hAnsi="Arial" w:cs="Arial"/>
+          <w:b/>
+          <w:i w:val="0"/>
+          <w:color w:val="auto"/>
+          <w:sz w:val="20"/>
+        </w:rPr>
+        <w:t xml:space="preserve">Figura </w:t>
+      </w:r>
+      <w:r>
+        <w:rPr>
+          <w:rFonts w:ascii="Arial" w:hAnsi="Arial" w:cs="Arial"/>
+          <w:b/>
+          <w:i w:val="0"/>
+          <w:color w:val="auto"/>
+          <w:sz w:val="20"/>
+        </w:rPr>
+        <w:fldChar w:fldCharType="begin"/>
+      </w:r>
+      <w:r>
+        <w:rPr>
+          <w:rFonts w:ascii="Arial" w:hAnsi="Arial" w:cs="Arial"/>
+          <w:b/>
+          <w:i w:val="0"/>
+          <w:color w:val="auto"/>
+          <w:sz w:val="20"/>
+        </w:rPr>
+        <w:instrText xml:space="preserve"> SEQ Figura \* ARABIC </w:instrText>
+      </w:r>
+      <w:r>
+        <w:rPr>
+          <w:rFonts w:ascii="Arial" w:hAnsi="Arial" w:cs="Arial"/>
+          <w:b/>
+          <w:i w:val="0"/>
+          <w:color w:val="auto"/>
+          <w:sz w:val="20"/>
+        </w:rPr>
+        <w:fldChar w:fldCharType="separate"/>
+      </w:r>
+      <w:r>
+        <w:rPr>
+          <w:rFonts w:ascii="Arial" w:hAnsi="Arial" w:cs="Arial"/>
+          <w:b/>
+          <w:i w:val="0"/>
+          <w:noProof/>
+          <w:color w:val="auto"/>
+          <w:sz w:val="20"/>
+        </w:rPr>
+        <w:t>8</w:t>
+      </w:r>
+      <w:r>
+        <w:rPr>
+          <w:rFonts w:ascii="Arial" w:hAnsi="Arial" w:cs="Arial"/>
+          <w:b/>
+          <w:i w:val="0"/>
+          <w:color w:val="auto"/>
+          <w:sz w:val="20"/>
+        </w:rPr>
+        <w:fldChar w:fldCharType="end"/>
+      </w:r>
+      <w:r>
+        <w:rPr>
+          <w:rFonts w:ascii="Arial" w:hAnsi="Arial" w:cs="Arial"/>
+          <w:i w:val="0"/>
+          <w:color w:val="auto"/>
+          <w:sz w:val="20"/>
+        </w:rPr>
+        <w:t xml:space="preserve"> - Agrupamento mensal com as somatórias das vendas e da receita.</w:t>
+      </w:r>
       <w:bookmarkEnd w:id="23"/>
-      <w:r>
-        <w:rPr>
-          <w:rFonts w:ascii="Arial" w:hAnsi="Arial" w:cs="Arial"/>
-          <w:b/>
-          <w:i w:val="0"/>
-          <w:color w:val="auto"/>
-          <w:sz w:val="20"/>
-        </w:rPr>
-        <w:t xml:space="preserve">Figura </w:t>
-      </w:r>
-      <w:r>
-        <w:rPr>
-          <w:rFonts w:ascii="Arial" w:hAnsi="Arial" w:cs="Arial"/>
-          <w:b/>
-          <w:i w:val="0"/>
-          <w:color w:val="auto"/>
-          <w:sz w:val="20"/>
-        </w:rPr>
-        <w:fldChar w:fldCharType="begin"/>
-      </w:r>
-      <w:r>
-        <w:rPr>
-          <w:rFonts w:ascii="Arial" w:hAnsi="Arial" w:cs="Arial"/>
-          <w:b/>
-          <w:i w:val="0"/>
-          <w:color w:val="auto"/>
-          <w:sz w:val="20"/>
-        </w:rPr>
-        <w:instrText xml:space="preserve"> SEQ Figura \* ARABIC </w:instrText>
-      </w:r>
-      <w:r>
-        <w:rPr>
-          <w:rFonts w:ascii="Arial" w:hAnsi="Arial" w:cs="Arial"/>
-          <w:b/>
-          <w:i w:val="0"/>
-          <w:color w:val="auto"/>
-          <w:sz w:val="20"/>
-        </w:rPr>
-        <w:fldChar w:fldCharType="separate"/>
-      </w:r>
-      <w:r>
-        <w:rPr>
-          <w:rFonts w:ascii="Arial" w:hAnsi="Arial" w:cs="Arial"/>
-          <w:b/>
-          <w:i w:val="0"/>
-          <w:noProof/>
-          <w:color w:val="auto"/>
-          <w:sz w:val="20"/>
-        </w:rPr>
-        <w:t>8</w:t>
-      </w:r>
-      <w:r>
-        <w:rPr>
-          <w:rFonts w:ascii="Arial" w:hAnsi="Arial" w:cs="Arial"/>
-          <w:b/>
-          <w:i w:val="0"/>
-          <w:color w:val="auto"/>
-          <w:sz w:val="20"/>
-        </w:rPr>
-        <w:fldChar w:fldCharType="end"/>
-      </w:r>
-      <w:r>
-        <w:rPr>
-          <w:rFonts w:ascii="Arial" w:hAnsi="Arial" w:cs="Arial"/>
-          <w:i w:val="0"/>
-          <w:color w:val="auto"/>
-          <w:sz w:val="20"/>
-        </w:rPr>
-        <w:t xml:space="preserve"> - Agrupamento mensal com as somatórias das vendas e da receita.</w:t>
-      </w:r>
-      <w:bookmarkEnd w:id="24"/>
     </w:p>
     <w:p>
       <w:pPr>
@@ -11674,8 +11672,8 @@
         </w:rPr>
         <w:tab/>
       </w:r>
-      <w:bookmarkStart w:id="25" w:name="_97tqiqv7fj7p" w:colFirst="0" w:colLast="0"/>
-      <w:bookmarkEnd w:id="25"/>
+      <w:bookmarkStart w:id="24" w:name="_97tqiqv7fj7p" w:colFirst="0" w:colLast="0"/>
+      <w:bookmarkEnd w:id="24"/>
       <w:r>
         <w:rPr>
           <w:rFonts w:ascii="Arial" w:eastAsia="Arial" w:hAnsi="Arial" w:cs="Arial"/>
@@ -11765,7 +11763,7 @@
           <w:sz w:val="20"/>
         </w:rPr>
       </w:pPr>
-      <w:bookmarkStart w:id="26" w:name="_Toc40624879"/>
+      <w:bookmarkStart w:id="25" w:name="_Toc40624879"/>
       <w:r>
         <w:rPr>
           <w:rFonts w:ascii="Arial" w:hAnsi="Arial" w:cs="Arial"/>
@@ -11837,7 +11835,7 @@
         </w:rPr>
         <w:t xml:space="preserve"> - Separação dos agrupamentos mensais do total de vendas e receita.</w:t>
       </w:r>
-      <w:bookmarkEnd w:id="26"/>
+      <w:bookmarkEnd w:id="25"/>
     </w:p>
     <w:p>
       <w:pPr>
@@ -11912,48 +11910,48 @@
           <w:szCs w:val="24"/>
         </w:rPr>
       </w:pPr>
-      <w:bookmarkStart w:id="27" w:name="_9a7joo9j9zdf" w:colFirst="0" w:colLast="0"/>
+      <w:bookmarkStart w:id="26" w:name="_9a7joo9j9zdf" w:colFirst="0" w:colLast="0"/>
+      <w:bookmarkEnd w:id="26"/>
+      <w:r>
+        <w:rPr>
+          <w:rFonts w:ascii="Arial" w:hAnsi="Arial" w:cs="Arial"/>
+          <w:i w:val="0"/>
+          <w:color w:val="auto"/>
+          <w:sz w:val="20"/>
+          <w:szCs w:val="24"/>
+        </w:rPr>
+        <w:t>Fonte: Autor da pesquisa.</w:t>
+      </w:r>
+      <w:r>
+        <w:rPr>
+          <w:rFonts w:ascii="Arial" w:eastAsia="Arial" w:hAnsi="Arial" w:cs="Arial"/>
+          <w:color w:val="auto"/>
+          <w:sz w:val="20"/>
+          <w:szCs w:val="24"/>
+        </w:rPr>
+        <w:t xml:space="preserve"> </w:t>
+      </w:r>
+    </w:p>
+    <w:p>
+      <w:pPr>
+        <w:spacing w:after="0" w:line="360" w:lineRule="auto"/>
+        <w:jc w:val="both"/>
+        <w:rPr>
+          <w:rFonts w:ascii="Arial" w:eastAsia="Arial" w:hAnsi="Arial" w:cs="Arial"/>
+          <w:sz w:val="24"/>
+          <w:szCs w:val="24"/>
+        </w:rPr>
+      </w:pPr>
+    </w:p>
+    <w:p>
+      <w:pPr>
+        <w:pStyle w:val="Ttulo1"/>
+      </w:pPr>
+      <w:bookmarkStart w:id="27" w:name="_Toc40607768"/>
+      <w:r>
+        <w:t>4. Análise e Exploração dos Dados</w:t>
+      </w:r>
       <w:bookmarkEnd w:id="27"/>
-      <w:r>
-        <w:rPr>
-          <w:rFonts w:ascii="Arial" w:hAnsi="Arial" w:cs="Arial"/>
-          <w:i w:val="0"/>
-          <w:color w:val="auto"/>
-          <w:sz w:val="20"/>
-          <w:szCs w:val="24"/>
-        </w:rPr>
-        <w:t>Fonte: Autor da pesquisa.</w:t>
-      </w:r>
-      <w:r>
-        <w:rPr>
-          <w:rFonts w:ascii="Arial" w:eastAsia="Arial" w:hAnsi="Arial" w:cs="Arial"/>
-          <w:color w:val="auto"/>
-          <w:sz w:val="20"/>
-          <w:szCs w:val="24"/>
-        </w:rPr>
-        <w:t xml:space="preserve"> </w:t>
-      </w:r>
-    </w:p>
-    <w:p>
-      <w:pPr>
-        <w:spacing w:after="0" w:line="360" w:lineRule="auto"/>
-        <w:jc w:val="both"/>
-        <w:rPr>
-          <w:rFonts w:ascii="Arial" w:eastAsia="Arial" w:hAnsi="Arial" w:cs="Arial"/>
-          <w:sz w:val="24"/>
-          <w:szCs w:val="24"/>
-        </w:rPr>
-      </w:pPr>
-    </w:p>
-    <w:p>
-      <w:pPr>
-        <w:pStyle w:val="Ttulo1"/>
-      </w:pPr>
-      <w:bookmarkStart w:id="28" w:name="_Toc40607768"/>
-      <w:r>
-        <w:t>4. Análise e Exploração dos Dados</w:t>
-      </w:r>
-      <w:bookmarkEnd w:id="28"/>
     </w:p>
     <w:p>
       <w:pPr>
@@ -12066,80 +12064,80 @@
           <w:sz w:val="20"/>
         </w:rPr>
       </w:pPr>
-      <w:bookmarkStart w:id="29" w:name="_wsjen2jhulk3" w:colFirst="0" w:colLast="0"/>
-      <w:bookmarkStart w:id="30" w:name="_Toc40624880"/>
+      <w:bookmarkStart w:id="28" w:name="_wsjen2jhulk3" w:colFirst="0" w:colLast="0"/>
+      <w:bookmarkStart w:id="29" w:name="_Toc40624880"/>
+      <w:bookmarkEnd w:id="28"/>
+      <w:r>
+        <w:rPr>
+          <w:rFonts w:ascii="Arial" w:hAnsi="Arial" w:cs="Arial"/>
+          <w:b/>
+          <w:i w:val="0"/>
+          <w:color w:val="auto"/>
+          <w:sz w:val="20"/>
+        </w:rPr>
+        <w:t xml:space="preserve">Figura </w:t>
+      </w:r>
+      <w:r>
+        <w:rPr>
+          <w:rFonts w:ascii="Arial" w:hAnsi="Arial" w:cs="Arial"/>
+          <w:b/>
+          <w:i w:val="0"/>
+          <w:color w:val="auto"/>
+          <w:sz w:val="20"/>
+        </w:rPr>
+        <w:fldChar w:fldCharType="begin"/>
+      </w:r>
+      <w:r>
+        <w:rPr>
+          <w:rFonts w:ascii="Arial" w:hAnsi="Arial" w:cs="Arial"/>
+          <w:b/>
+          <w:i w:val="0"/>
+          <w:color w:val="auto"/>
+          <w:sz w:val="20"/>
+        </w:rPr>
+        <w:instrText xml:space="preserve"> SEQ Figura \* ARABIC </w:instrText>
+      </w:r>
+      <w:r>
+        <w:rPr>
+          <w:rFonts w:ascii="Arial" w:hAnsi="Arial" w:cs="Arial"/>
+          <w:b/>
+          <w:i w:val="0"/>
+          <w:color w:val="auto"/>
+          <w:sz w:val="20"/>
+        </w:rPr>
+        <w:fldChar w:fldCharType="separate"/>
+      </w:r>
+      <w:r>
+        <w:rPr>
+          <w:rFonts w:ascii="Arial" w:hAnsi="Arial" w:cs="Arial"/>
+          <w:b/>
+          <w:i w:val="0"/>
+          <w:noProof/>
+          <w:color w:val="auto"/>
+          <w:sz w:val="20"/>
+        </w:rPr>
+        <w:t>10</w:t>
+      </w:r>
+      <w:r>
+        <w:rPr>
+          <w:rFonts w:ascii="Arial" w:hAnsi="Arial" w:cs="Arial"/>
+          <w:b/>
+          <w:i w:val="0"/>
+          <w:color w:val="auto"/>
+          <w:sz w:val="20"/>
+        </w:rPr>
+        <w:fldChar w:fldCharType="end"/>
+      </w:r>
+      <w:r>
+        <w:rPr>
+          <w:rFonts w:ascii="Arial" w:hAnsi="Arial" w:cs="Arial"/>
+          <w:i w:val="0"/>
+          <w:color w:val="auto"/>
+          <w:sz w:val="20"/>
+        </w:rPr>
+        <w:t xml:space="preserve"> - Obtendo o total mensal de receita e de vendas (2013-2015).</w:t>
+      </w:r>
       <w:bookmarkEnd w:id="29"/>
-      <w:r>
-        <w:rPr>
-          <w:rFonts w:ascii="Arial" w:hAnsi="Arial" w:cs="Arial"/>
-          <w:b/>
-          <w:i w:val="0"/>
-          <w:color w:val="auto"/>
-          <w:sz w:val="20"/>
-        </w:rPr>
-        <w:t xml:space="preserve">Figura </w:t>
-      </w:r>
-      <w:r>
-        <w:rPr>
-          <w:rFonts w:ascii="Arial" w:hAnsi="Arial" w:cs="Arial"/>
-          <w:b/>
-          <w:i w:val="0"/>
-          <w:color w:val="auto"/>
-          <w:sz w:val="20"/>
-        </w:rPr>
-        <w:fldChar w:fldCharType="begin"/>
-      </w:r>
-      <w:r>
-        <w:rPr>
-          <w:rFonts w:ascii="Arial" w:hAnsi="Arial" w:cs="Arial"/>
-          <w:b/>
-          <w:i w:val="0"/>
-          <w:color w:val="auto"/>
-          <w:sz w:val="20"/>
-        </w:rPr>
-        <w:instrText xml:space="preserve"> SEQ Figura \* ARABIC </w:instrText>
-      </w:r>
-      <w:r>
-        <w:rPr>
-          <w:rFonts w:ascii="Arial" w:hAnsi="Arial" w:cs="Arial"/>
-          <w:b/>
-          <w:i w:val="0"/>
-          <w:color w:val="auto"/>
-          <w:sz w:val="20"/>
-        </w:rPr>
-        <w:fldChar w:fldCharType="separate"/>
-      </w:r>
-      <w:r>
-        <w:rPr>
-          <w:rFonts w:ascii="Arial" w:hAnsi="Arial" w:cs="Arial"/>
-          <w:b/>
-          <w:i w:val="0"/>
-          <w:noProof/>
-          <w:color w:val="auto"/>
-          <w:sz w:val="20"/>
-        </w:rPr>
-        <w:t>10</w:t>
-      </w:r>
-      <w:r>
-        <w:rPr>
-          <w:rFonts w:ascii="Arial" w:hAnsi="Arial" w:cs="Arial"/>
-          <w:b/>
-          <w:i w:val="0"/>
-          <w:color w:val="auto"/>
-          <w:sz w:val="20"/>
-        </w:rPr>
-        <w:fldChar w:fldCharType="end"/>
-      </w:r>
-      <w:r>
-        <w:rPr>
-          <w:rFonts w:ascii="Arial" w:hAnsi="Arial" w:cs="Arial"/>
-          <w:i w:val="0"/>
-          <w:color w:val="auto"/>
-          <w:sz w:val="20"/>
-        </w:rPr>
-        <w:t xml:space="preserve"> - Obtendo o total mensal de receita e de vendas (2013-2015).</w:t>
-      </w:r>
-      <w:bookmarkEnd w:id="30"/>
     </w:p>
     <w:p>
       <w:pPr>
@@ -12357,7 +12355,7 @@
           <w:sz w:val="20"/>
         </w:rPr>
       </w:pPr>
-      <w:bookmarkStart w:id="31" w:name="_Toc40624894"/>
+      <w:bookmarkStart w:id="30" w:name="_Toc40624894"/>
       <w:r>
         <w:rPr>
           <w:rFonts w:ascii="Arial" w:hAnsi="Arial" w:cs="Arial"/>
@@ -12428,7 +12426,7 @@
         </w:rPr>
         <w:t xml:space="preserve"> - Vendas por Mês (2013-2015).</w:t>
       </w:r>
-      <w:bookmarkEnd w:id="31"/>
+      <w:bookmarkEnd w:id="30"/>
     </w:p>
     <w:p>
       <w:pPr>
@@ -12545,75 +12543,75 @@
           <w:szCs w:val="24"/>
         </w:rPr>
       </w:pPr>
-      <w:bookmarkStart w:id="32" w:name="_4racdjvkx2jl" w:colFirst="0" w:colLast="0"/>
+      <w:bookmarkStart w:id="31" w:name="_4racdjvkx2jl" w:colFirst="0" w:colLast="0"/>
+      <w:bookmarkEnd w:id="31"/>
+      <w:r>
+        <w:rPr>
+          <w:rFonts w:ascii="Arial" w:eastAsia="Arial" w:hAnsi="Arial" w:cs="Arial"/>
+          <w:sz w:val="24"/>
+          <w:szCs w:val="24"/>
+        </w:rPr>
+        <w:t>Conforme apresentado no Gráfico</w:t>
+      </w:r>
+      <w:r>
+        <w:rPr>
+          <w:rFonts w:ascii="Arial" w:eastAsia="Arial" w:hAnsi="Arial" w:cs="Arial"/>
+          <w:sz w:val="24"/>
+          <w:szCs w:val="24"/>
+        </w:rPr>
+        <w:t xml:space="preserve"> 1</w:t>
+      </w:r>
+      <w:r>
+        <w:rPr>
+          <w:rFonts w:ascii="Arial" w:eastAsia="Arial" w:hAnsi="Arial" w:cs="Arial"/>
+          <w:sz w:val="24"/>
+          <w:szCs w:val="24"/>
+        </w:rPr>
+        <w:t xml:space="preserve">, com o decorrer dos anos, as vendas diminuíram significativamente. Para obter o percentual referente à variação das vendas e da receita, foi calculado a diferença média entre os anos, dos 10 primeiros meses (Janeiro a Outubro). No cálculo realizado, não </w:t>
+      </w:r>
+      <w:r>
+        <w:rPr>
+          <w:rFonts w:ascii="Arial" w:eastAsia="Arial" w:hAnsi="Arial" w:cs="Arial"/>
+          <w:sz w:val="24"/>
+          <w:szCs w:val="24"/>
+        </w:rPr>
+        <w:t>foi levado</w:t>
+      </w:r>
+      <w:r>
+        <w:rPr>
+          <w:rFonts w:ascii="Arial" w:eastAsia="Arial" w:hAnsi="Arial" w:cs="Arial"/>
+          <w:sz w:val="24"/>
+          <w:szCs w:val="24"/>
+        </w:rPr>
+        <w:t xml:space="preserve"> em consideração os meses de Novembro e Dezembro, pois no ano de 2015, os dados referente a tais meses não estavam presentes no </w:t>
+      </w:r>
+      <w:r>
+        <w:rPr>
+          <w:rFonts w:ascii="Arial" w:eastAsia="Arial" w:hAnsi="Arial" w:cs="Arial"/>
+          <w:i/>
+          <w:sz w:val="24"/>
+          <w:szCs w:val="24"/>
+        </w:rPr>
+        <w:t>dataset</w:t>
+      </w:r>
+      <w:r>
+        <w:rPr>
+          <w:rFonts w:ascii="Arial" w:eastAsia="Arial" w:hAnsi="Arial" w:cs="Arial"/>
+          <w:sz w:val="24"/>
+          <w:szCs w:val="24"/>
+        </w:rPr>
+        <w:t>.</w:t>
+      </w:r>
+      <w:r>
+        <w:rPr>
+          <w:rFonts w:ascii="Arial" w:eastAsia="Arial" w:hAnsi="Arial" w:cs="Arial"/>
+          <w:sz w:val="24"/>
+          <w:szCs w:val="24"/>
+        </w:rPr>
+        <w:t xml:space="preserve"> </w:t>
+      </w:r>
+      <w:bookmarkStart w:id="32" w:name="_lr6t1uiqm6gm" w:colFirst="0" w:colLast="0"/>
       <w:bookmarkEnd w:id="32"/>
-      <w:r>
-        <w:rPr>
-          <w:rFonts w:ascii="Arial" w:eastAsia="Arial" w:hAnsi="Arial" w:cs="Arial"/>
-          <w:sz w:val="24"/>
-          <w:szCs w:val="24"/>
-        </w:rPr>
-        <w:t>Conforme apresentado no Gráfico</w:t>
-      </w:r>
-      <w:r>
-        <w:rPr>
-          <w:rFonts w:ascii="Arial" w:eastAsia="Arial" w:hAnsi="Arial" w:cs="Arial"/>
-          <w:sz w:val="24"/>
-          <w:szCs w:val="24"/>
-        </w:rPr>
-        <w:t xml:space="preserve"> 1</w:t>
-      </w:r>
-      <w:r>
-        <w:rPr>
-          <w:rFonts w:ascii="Arial" w:eastAsia="Arial" w:hAnsi="Arial" w:cs="Arial"/>
-          <w:sz w:val="24"/>
-          <w:szCs w:val="24"/>
-        </w:rPr>
-        <w:t xml:space="preserve">, com o decorrer dos anos, as vendas diminuíram significativamente. Para obter o percentual referente à variação das vendas e da receita, foi calculado a diferença média entre os anos, dos 10 primeiros meses (Janeiro a Outubro). No cálculo realizado, não </w:t>
-      </w:r>
-      <w:r>
-        <w:rPr>
-          <w:rFonts w:ascii="Arial" w:eastAsia="Arial" w:hAnsi="Arial" w:cs="Arial"/>
-          <w:sz w:val="24"/>
-          <w:szCs w:val="24"/>
-        </w:rPr>
-        <w:t>foi levado</w:t>
-      </w:r>
-      <w:r>
-        <w:rPr>
-          <w:rFonts w:ascii="Arial" w:eastAsia="Arial" w:hAnsi="Arial" w:cs="Arial"/>
-          <w:sz w:val="24"/>
-          <w:szCs w:val="24"/>
-        </w:rPr>
-        <w:t xml:space="preserve"> em consideração os meses de Novembro e Dezembro, pois no ano de 2015, os dados referente a tais meses não estavam presentes no </w:t>
-      </w:r>
-      <w:r>
-        <w:rPr>
-          <w:rFonts w:ascii="Arial" w:eastAsia="Arial" w:hAnsi="Arial" w:cs="Arial"/>
-          <w:i/>
-          <w:sz w:val="24"/>
-          <w:szCs w:val="24"/>
-        </w:rPr>
-        <w:t>dataset</w:t>
-      </w:r>
-      <w:r>
-        <w:rPr>
-          <w:rFonts w:ascii="Arial" w:eastAsia="Arial" w:hAnsi="Arial" w:cs="Arial"/>
-          <w:sz w:val="24"/>
-          <w:szCs w:val="24"/>
-        </w:rPr>
-        <w:t>.</w:t>
-      </w:r>
-      <w:r>
-        <w:rPr>
-          <w:rFonts w:ascii="Arial" w:eastAsia="Arial" w:hAnsi="Arial" w:cs="Arial"/>
-          <w:sz w:val="24"/>
-          <w:szCs w:val="24"/>
-        </w:rPr>
-        <w:t xml:space="preserve"> </w:t>
-      </w:r>
-      <w:bookmarkStart w:id="33" w:name="_lr6t1uiqm6gm" w:colFirst="0" w:colLast="0"/>
-      <w:bookmarkEnd w:id="33"/>
     </w:p>
     <w:p>
       <w:pPr>
@@ -12640,9 +12638,9 @@
           <w:sz w:val="20"/>
         </w:rPr>
       </w:pPr>
-      <w:bookmarkStart w:id="34" w:name="_qhicpd7medrm" w:colFirst="0" w:colLast="0"/>
-      <w:bookmarkStart w:id="35" w:name="_Toc40624881"/>
-      <w:bookmarkEnd w:id="34"/>
+      <w:bookmarkStart w:id="33" w:name="_qhicpd7medrm" w:colFirst="0" w:colLast="0"/>
+      <w:bookmarkStart w:id="34" w:name="_Toc40624881"/>
+      <w:bookmarkEnd w:id="33"/>
       <w:r>
         <w:rPr>
           <w:rFonts w:ascii="Arial" w:hAnsi="Arial" w:cs="Arial"/>
@@ -12714,7 +12712,7 @@
         </w:rPr>
         <w:t xml:space="preserve"> - Função para retorno da diferença média entre os anos.</w:t>
       </w:r>
-      <w:bookmarkEnd w:id="35"/>
+      <w:bookmarkEnd w:id="34"/>
     </w:p>
     <w:p>
       <w:pPr>
@@ -12820,10 +12818,10 @@
           <w:szCs w:val="24"/>
         </w:rPr>
       </w:pPr>
-      <w:bookmarkStart w:id="36" w:name="_gxm57pc67d7t" w:colFirst="0" w:colLast="0"/>
-      <w:bookmarkStart w:id="37" w:name="_l1twmldv69uf" w:colFirst="0" w:colLast="0"/>
+      <w:bookmarkStart w:id="35" w:name="_gxm57pc67d7t" w:colFirst="0" w:colLast="0"/>
+      <w:bookmarkStart w:id="36" w:name="_l1twmldv69uf" w:colFirst="0" w:colLast="0"/>
+      <w:bookmarkEnd w:id="35"/>
       <w:bookmarkEnd w:id="36"/>
-      <w:bookmarkEnd w:id="37"/>
       <w:r>
         <w:rPr>
           <w:rFonts w:ascii="Arial" w:eastAsia="Arial" w:hAnsi="Arial" w:cs="Arial"/>
@@ -12879,8 +12877,8 @@
           <w:szCs w:val="24"/>
         </w:rPr>
       </w:pPr>
-      <w:bookmarkStart w:id="38" w:name="_fmprhh40mkjp" w:colFirst="0" w:colLast="0"/>
-      <w:bookmarkEnd w:id="38"/>
+      <w:bookmarkStart w:id="37" w:name="_fmprhh40mkjp" w:colFirst="0" w:colLast="0"/>
+      <w:bookmarkEnd w:id="37"/>
     </w:p>
     <w:p>
       <w:pPr>
@@ -12894,80 +12892,80 @@
           <w:sz w:val="20"/>
         </w:rPr>
       </w:pPr>
-      <w:bookmarkStart w:id="39" w:name="_z25ple5i1m3y" w:colFirst="0" w:colLast="0"/>
-      <w:bookmarkStart w:id="40" w:name="_Toc40624895"/>
+      <w:bookmarkStart w:id="38" w:name="_z25ple5i1m3y" w:colFirst="0" w:colLast="0"/>
+      <w:bookmarkStart w:id="39" w:name="_Toc40624895"/>
+      <w:bookmarkEnd w:id="38"/>
+      <w:r>
+        <w:rPr>
+          <w:rFonts w:ascii="Arial" w:hAnsi="Arial" w:cs="Arial"/>
+          <w:b/>
+          <w:i w:val="0"/>
+          <w:color w:val="auto"/>
+          <w:sz w:val="20"/>
+        </w:rPr>
+        <w:t xml:space="preserve">Gráfico </w:t>
+      </w:r>
+      <w:r>
+        <w:rPr>
+          <w:rFonts w:ascii="Arial" w:hAnsi="Arial" w:cs="Arial"/>
+          <w:b/>
+          <w:i w:val="0"/>
+          <w:color w:val="auto"/>
+          <w:sz w:val="20"/>
+        </w:rPr>
+        <w:fldChar w:fldCharType="begin"/>
+      </w:r>
+      <w:r>
+        <w:rPr>
+          <w:rFonts w:ascii="Arial" w:hAnsi="Arial" w:cs="Arial"/>
+          <w:b/>
+          <w:i w:val="0"/>
+          <w:color w:val="auto"/>
+          <w:sz w:val="20"/>
+        </w:rPr>
+        <w:instrText xml:space="preserve"> SEQ Gráfico \* ARABIC </w:instrText>
+      </w:r>
+      <w:r>
+        <w:rPr>
+          <w:rFonts w:ascii="Arial" w:hAnsi="Arial" w:cs="Arial"/>
+          <w:b/>
+          <w:i w:val="0"/>
+          <w:color w:val="auto"/>
+          <w:sz w:val="20"/>
+        </w:rPr>
+        <w:fldChar w:fldCharType="separate"/>
+      </w:r>
+      <w:r>
+        <w:rPr>
+          <w:rFonts w:ascii="Arial" w:hAnsi="Arial" w:cs="Arial"/>
+          <w:b/>
+          <w:i w:val="0"/>
+          <w:noProof/>
+          <w:color w:val="auto"/>
+          <w:sz w:val="20"/>
+        </w:rPr>
+        <w:t>2</w:t>
+      </w:r>
+      <w:r>
+        <w:rPr>
+          <w:rFonts w:ascii="Arial" w:hAnsi="Arial" w:cs="Arial"/>
+          <w:b/>
+          <w:i w:val="0"/>
+          <w:color w:val="auto"/>
+          <w:sz w:val="20"/>
+        </w:rPr>
+        <w:fldChar w:fldCharType="end"/>
+      </w:r>
+      <w:r>
+        <w:rPr>
+          <w:rFonts w:ascii="Arial" w:hAnsi="Arial" w:cs="Arial"/>
+          <w:i w:val="0"/>
+          <w:color w:val="auto"/>
+          <w:sz w:val="20"/>
+        </w:rPr>
+        <w:t xml:space="preserve"> - Receita por Mês (2013-2015).</w:t>
+      </w:r>
       <w:bookmarkEnd w:id="39"/>
-      <w:r>
-        <w:rPr>
-          <w:rFonts w:ascii="Arial" w:hAnsi="Arial" w:cs="Arial"/>
-          <w:b/>
-          <w:i w:val="0"/>
-          <w:color w:val="auto"/>
-          <w:sz w:val="20"/>
-        </w:rPr>
-        <w:t xml:space="preserve">Gráfico </w:t>
-      </w:r>
-      <w:r>
-        <w:rPr>
-          <w:rFonts w:ascii="Arial" w:hAnsi="Arial" w:cs="Arial"/>
-          <w:b/>
-          <w:i w:val="0"/>
-          <w:color w:val="auto"/>
-          <w:sz w:val="20"/>
-        </w:rPr>
-        <w:fldChar w:fldCharType="begin"/>
-      </w:r>
-      <w:r>
-        <w:rPr>
-          <w:rFonts w:ascii="Arial" w:hAnsi="Arial" w:cs="Arial"/>
-          <w:b/>
-          <w:i w:val="0"/>
-          <w:color w:val="auto"/>
-          <w:sz w:val="20"/>
-        </w:rPr>
-        <w:instrText xml:space="preserve"> SEQ Gráfico \* ARABIC </w:instrText>
-      </w:r>
-      <w:r>
-        <w:rPr>
-          <w:rFonts w:ascii="Arial" w:hAnsi="Arial" w:cs="Arial"/>
-          <w:b/>
-          <w:i w:val="0"/>
-          <w:color w:val="auto"/>
-          <w:sz w:val="20"/>
-        </w:rPr>
-        <w:fldChar w:fldCharType="separate"/>
-      </w:r>
-      <w:r>
-        <w:rPr>
-          <w:rFonts w:ascii="Arial" w:hAnsi="Arial" w:cs="Arial"/>
-          <w:b/>
-          <w:i w:val="0"/>
-          <w:noProof/>
-          <w:color w:val="auto"/>
-          <w:sz w:val="20"/>
-        </w:rPr>
-        <w:t>2</w:t>
-      </w:r>
-      <w:r>
-        <w:rPr>
-          <w:rFonts w:ascii="Arial" w:hAnsi="Arial" w:cs="Arial"/>
-          <w:b/>
-          <w:i w:val="0"/>
-          <w:color w:val="auto"/>
-          <w:sz w:val="20"/>
-        </w:rPr>
-        <w:fldChar w:fldCharType="end"/>
-      </w:r>
-      <w:r>
-        <w:rPr>
-          <w:rFonts w:ascii="Arial" w:hAnsi="Arial" w:cs="Arial"/>
-          <w:i w:val="0"/>
-          <w:color w:val="auto"/>
-          <w:sz w:val="20"/>
-        </w:rPr>
-        <w:t xml:space="preserve"> - Receita por Mês (2013-2015).</w:t>
-      </w:r>
-      <w:bookmarkEnd w:id="40"/>
     </w:p>
     <w:p>
       <w:pPr>
@@ -13063,21 +13061,21 @@
           <w:szCs w:val="24"/>
         </w:rPr>
       </w:pPr>
-      <w:bookmarkStart w:id="41" w:name="_npiipobswc0p" w:colFirst="0" w:colLast="0"/>
+      <w:bookmarkStart w:id="40" w:name="_npiipobswc0p" w:colFirst="0" w:colLast="0"/>
+      <w:bookmarkEnd w:id="40"/>
+    </w:p>
+    <w:p>
+      <w:pPr>
+        <w:spacing w:after="0" w:line="360" w:lineRule="auto"/>
+        <w:jc w:val="both"/>
+        <w:rPr>
+          <w:rFonts w:ascii="Arial" w:eastAsia="Arial" w:hAnsi="Arial" w:cs="Arial"/>
+          <w:sz w:val="24"/>
+          <w:szCs w:val="24"/>
+        </w:rPr>
+      </w:pPr>
+      <w:bookmarkStart w:id="41" w:name="_nd5g7eh72cx" w:colFirst="0" w:colLast="0"/>
       <w:bookmarkEnd w:id="41"/>
-    </w:p>
-    <w:p>
-      <w:pPr>
-        <w:spacing w:after="0" w:line="360" w:lineRule="auto"/>
-        <w:jc w:val="both"/>
-        <w:rPr>
-          <w:rFonts w:ascii="Arial" w:eastAsia="Arial" w:hAnsi="Arial" w:cs="Arial"/>
-          <w:sz w:val="24"/>
-          <w:szCs w:val="24"/>
-        </w:rPr>
-      </w:pPr>
-      <w:bookmarkStart w:id="42" w:name="_nd5g7eh72cx" w:colFirst="0" w:colLast="0"/>
-      <w:bookmarkEnd w:id="42"/>
       <w:r>
         <w:rPr>
           <w:rFonts w:ascii="Arial" w:eastAsia="Arial" w:hAnsi="Arial" w:cs="Arial"/>
@@ -13130,8 +13128,8 @@
           <w:szCs w:val="24"/>
         </w:rPr>
       </w:pPr>
-      <w:bookmarkStart w:id="43" w:name="_klrpysdkp9va" w:colFirst="0" w:colLast="0"/>
-      <w:bookmarkEnd w:id="43"/>
+      <w:bookmarkStart w:id="42" w:name="_klrpysdkp9va" w:colFirst="0" w:colLast="0"/>
+      <w:bookmarkEnd w:id="42"/>
       <w:r>
         <w:rPr>
           <w:rFonts w:ascii="Arial" w:eastAsia="Arial" w:hAnsi="Arial" w:cs="Arial"/>
@@ -13152,8 +13150,8 @@
           <w:szCs w:val="24"/>
         </w:rPr>
       </w:pPr>
-      <w:bookmarkStart w:id="44" w:name="_ykq42s31yhal" w:colFirst="0" w:colLast="0"/>
-      <w:bookmarkEnd w:id="44"/>
+      <w:bookmarkStart w:id="43" w:name="_ykq42s31yhal" w:colFirst="0" w:colLast="0"/>
+      <w:bookmarkEnd w:id="43"/>
       <w:r>
         <w:rPr>
           <w:rFonts w:ascii="Arial" w:eastAsia="Arial" w:hAnsi="Arial" w:cs="Arial"/>
@@ -13174,8 +13172,8 @@
           <w:szCs w:val="24"/>
         </w:rPr>
       </w:pPr>
-      <w:bookmarkStart w:id="45" w:name="_hbppmvg8wl0d" w:colFirst="0" w:colLast="0"/>
-      <w:bookmarkEnd w:id="45"/>
+      <w:bookmarkStart w:id="44" w:name="_hbppmvg8wl0d" w:colFirst="0" w:colLast="0"/>
+      <w:bookmarkEnd w:id="44"/>
     </w:p>
     <w:p>
       <w:pPr>
@@ -13189,80 +13187,80 @@
           <w:sz w:val="20"/>
         </w:rPr>
       </w:pPr>
-      <w:bookmarkStart w:id="46" w:name="_w23u0y8in3c1" w:colFirst="0" w:colLast="0"/>
-      <w:bookmarkStart w:id="47" w:name="_Toc40624882"/>
+      <w:bookmarkStart w:id="45" w:name="_w23u0y8in3c1" w:colFirst="0" w:colLast="0"/>
+      <w:bookmarkStart w:id="46" w:name="_Toc40624882"/>
+      <w:bookmarkEnd w:id="45"/>
+      <w:r>
+        <w:rPr>
+          <w:rFonts w:ascii="Arial" w:hAnsi="Arial" w:cs="Arial"/>
+          <w:b/>
+          <w:i w:val="0"/>
+          <w:color w:val="auto"/>
+          <w:sz w:val="20"/>
+        </w:rPr>
+        <w:t xml:space="preserve">Figura </w:t>
+      </w:r>
+      <w:r>
+        <w:rPr>
+          <w:rFonts w:ascii="Arial" w:hAnsi="Arial" w:cs="Arial"/>
+          <w:b/>
+          <w:i w:val="0"/>
+          <w:color w:val="auto"/>
+          <w:sz w:val="20"/>
+        </w:rPr>
+        <w:fldChar w:fldCharType="begin"/>
+      </w:r>
+      <w:r>
+        <w:rPr>
+          <w:rFonts w:ascii="Arial" w:hAnsi="Arial" w:cs="Arial"/>
+          <w:b/>
+          <w:i w:val="0"/>
+          <w:color w:val="auto"/>
+          <w:sz w:val="20"/>
+        </w:rPr>
+        <w:instrText xml:space="preserve"> SEQ Figura \* ARABIC </w:instrText>
+      </w:r>
+      <w:r>
+        <w:rPr>
+          <w:rFonts w:ascii="Arial" w:hAnsi="Arial" w:cs="Arial"/>
+          <w:b/>
+          <w:i w:val="0"/>
+          <w:color w:val="auto"/>
+          <w:sz w:val="20"/>
+        </w:rPr>
+        <w:fldChar w:fldCharType="separate"/>
+      </w:r>
+      <w:r>
+        <w:rPr>
+          <w:rFonts w:ascii="Arial" w:hAnsi="Arial" w:cs="Arial"/>
+          <w:b/>
+          <w:i w:val="0"/>
+          <w:noProof/>
+          <w:color w:val="auto"/>
+          <w:sz w:val="20"/>
+        </w:rPr>
+        <w:t>12</w:t>
+      </w:r>
+      <w:r>
+        <w:rPr>
+          <w:rFonts w:ascii="Arial" w:hAnsi="Arial" w:cs="Arial"/>
+          <w:b/>
+          <w:i w:val="0"/>
+          <w:color w:val="auto"/>
+          <w:sz w:val="20"/>
+        </w:rPr>
+        <w:fldChar w:fldCharType="end"/>
+      </w:r>
+      <w:r>
+        <w:rPr>
+          <w:rFonts w:ascii="Arial" w:hAnsi="Arial" w:cs="Arial"/>
+          <w:i w:val="0"/>
+          <w:color w:val="auto"/>
+          <w:sz w:val="20"/>
+        </w:rPr>
+        <w:t xml:space="preserve"> - Função para retorno de uma linha melhor ajuste (regressão linear).</w:t>
+      </w:r>
       <w:bookmarkEnd w:id="46"/>
-      <w:r>
-        <w:rPr>
-          <w:rFonts w:ascii="Arial" w:hAnsi="Arial" w:cs="Arial"/>
-          <w:b/>
-          <w:i w:val="0"/>
-          <w:color w:val="auto"/>
-          <w:sz w:val="20"/>
-        </w:rPr>
-        <w:t xml:space="preserve">Figura </w:t>
-      </w:r>
-      <w:r>
-        <w:rPr>
-          <w:rFonts w:ascii="Arial" w:hAnsi="Arial" w:cs="Arial"/>
-          <w:b/>
-          <w:i w:val="0"/>
-          <w:color w:val="auto"/>
-          <w:sz w:val="20"/>
-        </w:rPr>
-        <w:fldChar w:fldCharType="begin"/>
-      </w:r>
-      <w:r>
-        <w:rPr>
-          <w:rFonts w:ascii="Arial" w:hAnsi="Arial" w:cs="Arial"/>
-          <w:b/>
-          <w:i w:val="0"/>
-          <w:color w:val="auto"/>
-          <w:sz w:val="20"/>
-        </w:rPr>
-        <w:instrText xml:space="preserve"> SEQ Figura \* ARABIC </w:instrText>
-      </w:r>
-      <w:r>
-        <w:rPr>
-          <w:rFonts w:ascii="Arial" w:hAnsi="Arial" w:cs="Arial"/>
-          <w:b/>
-          <w:i w:val="0"/>
-          <w:color w:val="auto"/>
-          <w:sz w:val="20"/>
-        </w:rPr>
-        <w:fldChar w:fldCharType="separate"/>
-      </w:r>
-      <w:r>
-        <w:rPr>
-          <w:rFonts w:ascii="Arial" w:hAnsi="Arial" w:cs="Arial"/>
-          <w:b/>
-          <w:i w:val="0"/>
-          <w:noProof/>
-          <w:color w:val="auto"/>
-          <w:sz w:val="20"/>
-        </w:rPr>
-        <w:t>12</w:t>
-      </w:r>
-      <w:r>
-        <w:rPr>
-          <w:rFonts w:ascii="Arial" w:hAnsi="Arial" w:cs="Arial"/>
-          <w:b/>
-          <w:i w:val="0"/>
-          <w:color w:val="auto"/>
-          <w:sz w:val="20"/>
-        </w:rPr>
-        <w:fldChar w:fldCharType="end"/>
-      </w:r>
-      <w:r>
-        <w:rPr>
-          <w:rFonts w:ascii="Arial" w:hAnsi="Arial" w:cs="Arial"/>
-          <w:i w:val="0"/>
-          <w:color w:val="auto"/>
-          <w:sz w:val="20"/>
-        </w:rPr>
-        <w:t xml:space="preserve"> - Função para retorno de uma linha melhor ajuste (regressão linear).</w:t>
-      </w:r>
-      <w:bookmarkEnd w:id="47"/>
     </w:p>
     <w:p>
       <w:pPr>
@@ -13396,63 +13394,63 @@
           <w:szCs w:val="24"/>
         </w:rPr>
       </w:pPr>
-      <w:bookmarkStart w:id="48" w:name="_z3th9e5xp1lk" w:colFirst="0" w:colLast="0"/>
-      <w:bookmarkStart w:id="49" w:name="_f8dvmlefje05" w:colFirst="0" w:colLast="0"/>
+      <w:bookmarkStart w:id="47" w:name="_z3th9e5xp1lk" w:colFirst="0" w:colLast="0"/>
+      <w:bookmarkStart w:id="48" w:name="_f8dvmlefje05" w:colFirst="0" w:colLast="0"/>
+      <w:bookmarkEnd w:id="47"/>
       <w:bookmarkEnd w:id="48"/>
+      <w:r>
+        <w:rPr>
+          <w:rFonts w:ascii="Arial" w:eastAsia="Arial" w:hAnsi="Arial" w:cs="Arial"/>
+          <w:sz w:val="24"/>
+          <w:szCs w:val="24"/>
+        </w:rPr>
+        <w:t>Após a definição da função responsável por retornar a Regressão Linear</w:t>
+      </w:r>
+      <w:r>
+        <w:rPr>
+          <w:rFonts w:ascii="Arial" w:eastAsia="Arial" w:hAnsi="Arial" w:cs="Arial"/>
+          <w:sz w:val="24"/>
+          <w:szCs w:val="24"/>
+        </w:rPr>
+        <w:t xml:space="preserve"> (Figura 12)</w:t>
+      </w:r>
+      <w:r>
+        <w:rPr>
+          <w:rFonts w:ascii="Arial" w:eastAsia="Arial" w:hAnsi="Arial" w:cs="Arial"/>
+          <w:sz w:val="24"/>
+          <w:szCs w:val="24"/>
+        </w:rPr>
+        <w:t>, obteve-se o total de vendas e receita, relacionada à cada loja, de cada ano</w:t>
+      </w:r>
+      <w:r>
+        <w:rPr>
+          <w:rFonts w:ascii="Arial" w:eastAsia="Arial" w:hAnsi="Arial" w:cs="Arial"/>
+          <w:sz w:val="24"/>
+          <w:szCs w:val="24"/>
+        </w:rPr>
+        <w:t>, como mostra a Figura 13</w:t>
+      </w:r>
+      <w:r>
+        <w:rPr>
+          <w:rFonts w:ascii="Arial" w:eastAsia="Arial" w:hAnsi="Arial" w:cs="Arial"/>
+          <w:sz w:val="24"/>
+          <w:szCs w:val="24"/>
+        </w:rPr>
+        <w:t>.</w:t>
+      </w:r>
+    </w:p>
+    <w:p>
+      <w:pPr>
+        <w:spacing w:after="0" w:line="360" w:lineRule="auto"/>
+        <w:jc w:val="both"/>
+        <w:rPr>
+          <w:rFonts w:ascii="Arial" w:eastAsia="Arial" w:hAnsi="Arial" w:cs="Arial"/>
+          <w:sz w:val="24"/>
+          <w:szCs w:val="24"/>
+        </w:rPr>
+      </w:pPr>
+      <w:bookmarkStart w:id="49" w:name="_6f7i5ewfu2da" w:colFirst="0" w:colLast="0"/>
       <w:bookmarkEnd w:id="49"/>
-      <w:r>
-        <w:rPr>
-          <w:rFonts w:ascii="Arial" w:eastAsia="Arial" w:hAnsi="Arial" w:cs="Arial"/>
-          <w:sz w:val="24"/>
-          <w:szCs w:val="24"/>
-        </w:rPr>
-        <w:t>Após a definição da função responsável por retornar a Regressão Linear</w:t>
-      </w:r>
-      <w:r>
-        <w:rPr>
-          <w:rFonts w:ascii="Arial" w:eastAsia="Arial" w:hAnsi="Arial" w:cs="Arial"/>
-          <w:sz w:val="24"/>
-          <w:szCs w:val="24"/>
-        </w:rPr>
-        <w:t xml:space="preserve"> (Figura 12)</w:t>
-      </w:r>
-      <w:r>
-        <w:rPr>
-          <w:rFonts w:ascii="Arial" w:eastAsia="Arial" w:hAnsi="Arial" w:cs="Arial"/>
-          <w:sz w:val="24"/>
-          <w:szCs w:val="24"/>
-        </w:rPr>
-        <w:t>, obteve-se o total de vendas e receita, relacionada à cada loja, de cada ano</w:t>
-      </w:r>
-      <w:r>
-        <w:rPr>
-          <w:rFonts w:ascii="Arial" w:eastAsia="Arial" w:hAnsi="Arial" w:cs="Arial"/>
-          <w:sz w:val="24"/>
-          <w:szCs w:val="24"/>
-        </w:rPr>
-        <w:t>, como mostra a Figura 13</w:t>
-      </w:r>
-      <w:r>
-        <w:rPr>
-          <w:rFonts w:ascii="Arial" w:eastAsia="Arial" w:hAnsi="Arial" w:cs="Arial"/>
-          <w:sz w:val="24"/>
-          <w:szCs w:val="24"/>
-        </w:rPr>
-        <w:t>.</w:t>
-      </w:r>
-    </w:p>
-    <w:p>
-      <w:pPr>
-        <w:spacing w:after="0" w:line="360" w:lineRule="auto"/>
-        <w:jc w:val="both"/>
-        <w:rPr>
-          <w:rFonts w:ascii="Arial" w:eastAsia="Arial" w:hAnsi="Arial" w:cs="Arial"/>
-          <w:sz w:val="24"/>
-          <w:szCs w:val="24"/>
-        </w:rPr>
-      </w:pPr>
-      <w:bookmarkStart w:id="50" w:name="_6f7i5ewfu2da" w:colFirst="0" w:colLast="0"/>
-      <w:bookmarkEnd w:id="50"/>
     </w:p>
     <w:p>
       <w:pPr>
@@ -13466,80 +13464,80 @@
           <w:sz w:val="20"/>
         </w:rPr>
       </w:pPr>
-      <w:bookmarkStart w:id="51" w:name="_wlomm1y3uq5l" w:colFirst="0" w:colLast="0"/>
-      <w:bookmarkStart w:id="52" w:name="_Toc40624883"/>
+      <w:bookmarkStart w:id="50" w:name="_wlomm1y3uq5l" w:colFirst="0" w:colLast="0"/>
+      <w:bookmarkStart w:id="51" w:name="_Toc40624883"/>
+      <w:bookmarkEnd w:id="50"/>
+      <w:r>
+        <w:rPr>
+          <w:rFonts w:ascii="Arial" w:hAnsi="Arial" w:cs="Arial"/>
+          <w:b/>
+          <w:i w:val="0"/>
+          <w:color w:val="auto"/>
+          <w:sz w:val="20"/>
+        </w:rPr>
+        <w:t xml:space="preserve">Figura </w:t>
+      </w:r>
+      <w:r>
+        <w:rPr>
+          <w:rFonts w:ascii="Arial" w:hAnsi="Arial" w:cs="Arial"/>
+          <w:b/>
+          <w:i w:val="0"/>
+          <w:color w:val="auto"/>
+          <w:sz w:val="20"/>
+        </w:rPr>
+        <w:fldChar w:fldCharType="begin"/>
+      </w:r>
+      <w:r>
+        <w:rPr>
+          <w:rFonts w:ascii="Arial" w:hAnsi="Arial" w:cs="Arial"/>
+          <w:b/>
+          <w:i w:val="0"/>
+          <w:color w:val="auto"/>
+          <w:sz w:val="20"/>
+        </w:rPr>
+        <w:instrText xml:space="preserve"> SEQ Figura \* ARABIC </w:instrText>
+      </w:r>
+      <w:r>
+        <w:rPr>
+          <w:rFonts w:ascii="Arial" w:hAnsi="Arial" w:cs="Arial"/>
+          <w:b/>
+          <w:i w:val="0"/>
+          <w:color w:val="auto"/>
+          <w:sz w:val="20"/>
+        </w:rPr>
+        <w:fldChar w:fldCharType="separate"/>
+      </w:r>
+      <w:r>
+        <w:rPr>
+          <w:rFonts w:ascii="Arial" w:hAnsi="Arial" w:cs="Arial"/>
+          <w:b/>
+          <w:i w:val="0"/>
+          <w:noProof/>
+          <w:color w:val="auto"/>
+          <w:sz w:val="20"/>
+        </w:rPr>
+        <w:t>13</w:t>
+      </w:r>
+      <w:r>
+        <w:rPr>
+          <w:rFonts w:ascii="Arial" w:hAnsi="Arial" w:cs="Arial"/>
+          <w:b/>
+          <w:i w:val="0"/>
+          <w:color w:val="auto"/>
+          <w:sz w:val="20"/>
+        </w:rPr>
+        <w:fldChar w:fldCharType="end"/>
+      </w:r>
+      <w:r>
+        <w:rPr>
+          <w:rFonts w:ascii="Arial" w:hAnsi="Arial" w:cs="Arial"/>
+          <w:i w:val="0"/>
+          <w:color w:val="auto"/>
+          <w:sz w:val="20"/>
+        </w:rPr>
+        <w:t xml:space="preserve"> - Obtendo o total de receita e de vendas de cada loja.</w:t>
+      </w:r>
       <w:bookmarkEnd w:id="51"/>
-      <w:r>
-        <w:rPr>
-          <w:rFonts w:ascii="Arial" w:hAnsi="Arial" w:cs="Arial"/>
-          <w:b/>
-          <w:i w:val="0"/>
-          <w:color w:val="auto"/>
-          <w:sz w:val="20"/>
-        </w:rPr>
-        <w:t xml:space="preserve">Figura </w:t>
-      </w:r>
-      <w:r>
-        <w:rPr>
-          <w:rFonts w:ascii="Arial" w:hAnsi="Arial" w:cs="Arial"/>
-          <w:b/>
-          <w:i w:val="0"/>
-          <w:color w:val="auto"/>
-          <w:sz w:val="20"/>
-        </w:rPr>
-        <w:fldChar w:fldCharType="begin"/>
-      </w:r>
-      <w:r>
-        <w:rPr>
-          <w:rFonts w:ascii="Arial" w:hAnsi="Arial" w:cs="Arial"/>
-          <w:b/>
-          <w:i w:val="0"/>
-          <w:color w:val="auto"/>
-          <w:sz w:val="20"/>
-        </w:rPr>
-        <w:instrText xml:space="preserve"> SEQ Figura \* ARABIC </w:instrText>
-      </w:r>
-      <w:r>
-        <w:rPr>
-          <w:rFonts w:ascii="Arial" w:hAnsi="Arial" w:cs="Arial"/>
-          <w:b/>
-          <w:i w:val="0"/>
-          <w:color w:val="auto"/>
-          <w:sz w:val="20"/>
-        </w:rPr>
-        <w:fldChar w:fldCharType="separate"/>
-      </w:r>
-      <w:r>
-        <w:rPr>
-          <w:rFonts w:ascii="Arial" w:hAnsi="Arial" w:cs="Arial"/>
-          <w:b/>
-          <w:i w:val="0"/>
-          <w:noProof/>
-          <w:color w:val="auto"/>
-          <w:sz w:val="20"/>
-        </w:rPr>
-        <w:t>13</w:t>
-      </w:r>
-      <w:r>
-        <w:rPr>
-          <w:rFonts w:ascii="Arial" w:hAnsi="Arial" w:cs="Arial"/>
-          <w:b/>
-          <w:i w:val="0"/>
-          <w:color w:val="auto"/>
-          <w:sz w:val="20"/>
-        </w:rPr>
-        <w:fldChar w:fldCharType="end"/>
-      </w:r>
-      <w:r>
-        <w:rPr>
-          <w:rFonts w:ascii="Arial" w:hAnsi="Arial" w:cs="Arial"/>
-          <w:i w:val="0"/>
-          <w:color w:val="auto"/>
-          <w:sz w:val="20"/>
-        </w:rPr>
-        <w:t xml:space="preserve"> - Obtendo o total de receita e de vendas de cada loja.</w:t>
-      </w:r>
-      <w:bookmarkEnd w:id="52"/>
     </w:p>
     <w:p>
       <w:pPr>
@@ -13614,8 +13612,8 @@
           <w:szCs w:val="24"/>
         </w:rPr>
       </w:pPr>
-      <w:bookmarkStart w:id="53" w:name="_7k4e9ajjoole" w:colFirst="0" w:colLast="0"/>
-      <w:bookmarkEnd w:id="53"/>
+      <w:bookmarkStart w:id="52" w:name="_7k4e9ajjoole" w:colFirst="0" w:colLast="0"/>
+      <w:bookmarkEnd w:id="52"/>
       <w:r>
         <w:rPr>
           <w:rFonts w:ascii="Arial" w:hAnsi="Arial" w:cs="Arial"/>
@@ -13692,8 +13690,8 @@
           <w:szCs w:val="24"/>
         </w:rPr>
       </w:pPr>
-      <w:bookmarkStart w:id="54" w:name="_wo9onyjhi49h" w:colFirst="0" w:colLast="0"/>
-      <w:bookmarkEnd w:id="54"/>
+      <w:bookmarkStart w:id="53" w:name="_wo9onyjhi49h" w:colFirst="0" w:colLast="0"/>
+      <w:bookmarkEnd w:id="53"/>
     </w:p>
     <w:p>
       <w:pPr>
@@ -13707,80 +13705,80 @@
           <w:sz w:val="20"/>
         </w:rPr>
       </w:pPr>
-      <w:bookmarkStart w:id="55" w:name="_j27dvxrxt878" w:colFirst="0" w:colLast="0"/>
-      <w:bookmarkStart w:id="56" w:name="_Toc40624896"/>
+      <w:bookmarkStart w:id="54" w:name="_j27dvxrxt878" w:colFirst="0" w:colLast="0"/>
+      <w:bookmarkStart w:id="55" w:name="_Toc40624896"/>
+      <w:bookmarkEnd w:id="54"/>
+      <w:r>
+        <w:rPr>
+          <w:rFonts w:ascii="Arial" w:hAnsi="Arial" w:cs="Arial"/>
+          <w:b/>
+          <w:i w:val="0"/>
+          <w:color w:val="auto"/>
+          <w:sz w:val="20"/>
+        </w:rPr>
+        <w:t xml:space="preserve">Gráfico </w:t>
+      </w:r>
+      <w:r>
+        <w:rPr>
+          <w:rFonts w:ascii="Arial" w:hAnsi="Arial" w:cs="Arial"/>
+          <w:b/>
+          <w:i w:val="0"/>
+          <w:color w:val="auto"/>
+          <w:sz w:val="20"/>
+        </w:rPr>
+        <w:fldChar w:fldCharType="begin"/>
+      </w:r>
+      <w:r>
+        <w:rPr>
+          <w:rFonts w:ascii="Arial" w:hAnsi="Arial" w:cs="Arial"/>
+          <w:b/>
+          <w:i w:val="0"/>
+          <w:color w:val="auto"/>
+          <w:sz w:val="20"/>
+        </w:rPr>
+        <w:instrText xml:space="preserve"> SEQ Gráfico \* ARABIC </w:instrText>
+      </w:r>
+      <w:r>
+        <w:rPr>
+          <w:rFonts w:ascii="Arial" w:hAnsi="Arial" w:cs="Arial"/>
+          <w:b/>
+          <w:i w:val="0"/>
+          <w:color w:val="auto"/>
+          <w:sz w:val="20"/>
+        </w:rPr>
+        <w:fldChar w:fldCharType="separate"/>
+      </w:r>
+      <w:r>
+        <w:rPr>
+          <w:rFonts w:ascii="Arial" w:hAnsi="Arial" w:cs="Arial"/>
+          <w:b/>
+          <w:i w:val="0"/>
+          <w:noProof/>
+          <w:color w:val="auto"/>
+          <w:sz w:val="20"/>
+        </w:rPr>
+        <w:t>3</w:t>
+      </w:r>
+      <w:r>
+        <w:rPr>
+          <w:rFonts w:ascii="Arial" w:hAnsi="Arial" w:cs="Arial"/>
+          <w:b/>
+          <w:i w:val="0"/>
+          <w:color w:val="auto"/>
+          <w:sz w:val="20"/>
+        </w:rPr>
+        <w:fldChar w:fldCharType="end"/>
+      </w:r>
+      <w:r>
+        <w:rPr>
+          <w:rFonts w:ascii="Arial" w:hAnsi="Arial" w:cs="Arial"/>
+          <w:i w:val="0"/>
+          <w:color w:val="auto"/>
+          <w:sz w:val="20"/>
+        </w:rPr>
+        <w:t xml:space="preserve"> - Vendas/Receita por Loja (2013-2015).</w:t>
+      </w:r>
       <w:bookmarkEnd w:id="55"/>
-      <w:r>
-        <w:rPr>
-          <w:rFonts w:ascii="Arial" w:hAnsi="Arial" w:cs="Arial"/>
-          <w:b/>
-          <w:i w:val="0"/>
-          <w:color w:val="auto"/>
-          <w:sz w:val="20"/>
-        </w:rPr>
-        <w:t xml:space="preserve">Gráfico </w:t>
-      </w:r>
-      <w:r>
-        <w:rPr>
-          <w:rFonts w:ascii="Arial" w:hAnsi="Arial" w:cs="Arial"/>
-          <w:b/>
-          <w:i w:val="0"/>
-          <w:color w:val="auto"/>
-          <w:sz w:val="20"/>
-        </w:rPr>
-        <w:fldChar w:fldCharType="begin"/>
-      </w:r>
-      <w:r>
-        <w:rPr>
-          <w:rFonts w:ascii="Arial" w:hAnsi="Arial" w:cs="Arial"/>
-          <w:b/>
-          <w:i w:val="0"/>
-          <w:color w:val="auto"/>
-          <w:sz w:val="20"/>
-        </w:rPr>
-        <w:instrText xml:space="preserve"> SEQ Gráfico \* ARABIC </w:instrText>
-      </w:r>
-      <w:r>
-        <w:rPr>
-          <w:rFonts w:ascii="Arial" w:hAnsi="Arial" w:cs="Arial"/>
-          <w:b/>
-          <w:i w:val="0"/>
-          <w:color w:val="auto"/>
-          <w:sz w:val="20"/>
-        </w:rPr>
-        <w:fldChar w:fldCharType="separate"/>
-      </w:r>
-      <w:r>
-        <w:rPr>
-          <w:rFonts w:ascii="Arial" w:hAnsi="Arial" w:cs="Arial"/>
-          <w:b/>
-          <w:i w:val="0"/>
-          <w:noProof/>
-          <w:color w:val="auto"/>
-          <w:sz w:val="20"/>
-        </w:rPr>
-        <w:t>3</w:t>
-      </w:r>
-      <w:r>
-        <w:rPr>
-          <w:rFonts w:ascii="Arial" w:hAnsi="Arial" w:cs="Arial"/>
-          <w:b/>
-          <w:i w:val="0"/>
-          <w:color w:val="auto"/>
-          <w:sz w:val="20"/>
-        </w:rPr>
-        <w:fldChar w:fldCharType="end"/>
-      </w:r>
-      <w:r>
-        <w:rPr>
-          <w:rFonts w:ascii="Arial" w:hAnsi="Arial" w:cs="Arial"/>
-          <w:i w:val="0"/>
-          <w:color w:val="auto"/>
-          <w:sz w:val="20"/>
-        </w:rPr>
-        <w:t xml:space="preserve"> - Vendas/Receita por Loja (2013-2015).</w:t>
-      </w:r>
-      <w:bookmarkEnd w:id="56"/>
     </w:p>
     <w:p>
       <w:pPr>
@@ -13855,8 +13853,8 @@
           <w:szCs w:val="24"/>
         </w:rPr>
       </w:pPr>
-      <w:bookmarkStart w:id="57" w:name="_57zqarmvkcv6" w:colFirst="0" w:colLast="0"/>
-      <w:bookmarkEnd w:id="57"/>
+      <w:bookmarkStart w:id="56" w:name="_57zqarmvkcv6" w:colFirst="0" w:colLast="0"/>
+      <w:bookmarkEnd w:id="56"/>
       <w:r>
         <w:rPr>
           <w:rFonts w:ascii="Arial" w:hAnsi="Arial" w:cs="Arial"/>
@@ -13898,29 +13896,29 @@
           <w:szCs w:val="24"/>
         </w:rPr>
       </w:pPr>
-      <w:bookmarkStart w:id="58" w:name="_y4kn7n7v589o" w:colFirst="0" w:colLast="0"/>
+      <w:bookmarkStart w:id="57" w:name="_y4kn7n7v589o" w:colFirst="0" w:colLast="0"/>
+      <w:bookmarkEnd w:id="57"/>
+      <w:r>
+        <w:rPr>
+          <w:rFonts w:ascii="Arial" w:eastAsia="Arial" w:hAnsi="Arial" w:cs="Arial"/>
+          <w:sz w:val="24"/>
+          <w:szCs w:val="24"/>
+        </w:rPr>
+        <w:t>Além disso, observa-se que durante os anos, existem dois grupos, que possuem características similares e representam a maioria das lojas da empresa. O primeiro grupo, realizou até 20.000 vendas, com geração de receita de até 20.000.000. Enquanto o segundo grupo, realizou entre 20.000 e 40.000 vendas e com geração de receita entre 20.000.000 e 40.000.000.</w:t>
+      </w:r>
+    </w:p>
+    <w:p>
+      <w:pPr>
+        <w:spacing w:after="0" w:line="360" w:lineRule="auto"/>
+        <w:jc w:val="both"/>
+        <w:rPr>
+          <w:rFonts w:ascii="Arial" w:eastAsia="Arial" w:hAnsi="Arial" w:cs="Arial"/>
+          <w:sz w:val="24"/>
+          <w:szCs w:val="24"/>
+        </w:rPr>
+      </w:pPr>
+      <w:bookmarkStart w:id="58" w:name="_gyct4x6kn8eu" w:colFirst="0" w:colLast="0"/>
       <w:bookmarkEnd w:id="58"/>
-      <w:r>
-        <w:rPr>
-          <w:rFonts w:ascii="Arial" w:eastAsia="Arial" w:hAnsi="Arial" w:cs="Arial"/>
-          <w:sz w:val="24"/>
-          <w:szCs w:val="24"/>
-        </w:rPr>
-        <w:t>Além disso, observa-se que durante os anos, existem dois grupos, que possuem características similares e representam a maioria das lojas da empresa. O primeiro grupo, realizou até 20.000 vendas, com geração de receita de até 20.000.000. Enquanto o segundo grupo, realizou entre 20.000 e 40.000 vendas e com geração de receita entre 20.000.000 e 40.000.000.</w:t>
-      </w:r>
-    </w:p>
-    <w:p>
-      <w:pPr>
-        <w:spacing w:after="0" w:line="360" w:lineRule="auto"/>
-        <w:jc w:val="both"/>
-        <w:rPr>
-          <w:rFonts w:ascii="Arial" w:eastAsia="Arial" w:hAnsi="Arial" w:cs="Arial"/>
-          <w:sz w:val="24"/>
-          <w:szCs w:val="24"/>
-        </w:rPr>
-      </w:pPr>
-      <w:bookmarkStart w:id="59" w:name="_gyct4x6kn8eu" w:colFirst="0" w:colLast="0"/>
-      <w:bookmarkEnd w:id="59"/>
       <w:r>
         <w:rPr>
           <w:rFonts w:ascii="Arial" w:eastAsia="Arial" w:hAnsi="Arial" w:cs="Arial"/>
@@ -13956,8 +13954,8 @@
           <w:szCs w:val="24"/>
         </w:rPr>
       </w:pPr>
-      <w:bookmarkStart w:id="60" w:name="_maw0431huj5f" w:colFirst="0" w:colLast="0"/>
-      <w:bookmarkEnd w:id="60"/>
+      <w:bookmarkStart w:id="59" w:name="_maw0431huj5f" w:colFirst="0" w:colLast="0"/>
+      <w:bookmarkEnd w:id="59"/>
     </w:p>
     <w:p>
       <w:pPr>
@@ -13971,9 +13969,9 @@
           <w:sz w:val="20"/>
         </w:rPr>
       </w:pPr>
-      <w:bookmarkStart w:id="61" w:name="_9yhhd157la5w" w:colFirst="0" w:colLast="0"/>
-      <w:bookmarkStart w:id="62" w:name="_Toc40624884"/>
-      <w:bookmarkEnd w:id="61"/>
+      <w:bookmarkStart w:id="60" w:name="_9yhhd157la5w" w:colFirst="0" w:colLast="0"/>
+      <w:bookmarkStart w:id="61" w:name="_Toc40624884"/>
+      <w:bookmarkEnd w:id="60"/>
       <w:r>
         <w:rPr>
           <w:rFonts w:ascii="Arial" w:hAnsi="Arial" w:cs="Arial"/>
@@ -14045,7 +14043,7 @@
         </w:rPr>
         <w:t xml:space="preserve"> - Obtendo o total de receita e de vendas de cada categoria de produtos.</w:t>
       </w:r>
-      <w:bookmarkEnd w:id="62"/>
+      <w:bookmarkEnd w:id="61"/>
     </w:p>
     <w:p>
       <w:pPr>
@@ -14120,8 +14118,8 @@
           <w:szCs w:val="24"/>
         </w:rPr>
       </w:pPr>
-      <w:bookmarkStart w:id="63" w:name="_kt09rwbd15ks" w:colFirst="0" w:colLast="0"/>
-      <w:bookmarkEnd w:id="63"/>
+      <w:bookmarkStart w:id="62" w:name="_kt09rwbd15ks" w:colFirst="0" w:colLast="0"/>
+      <w:bookmarkEnd w:id="62"/>
       <w:r>
         <w:rPr>
           <w:rFonts w:ascii="Arial" w:hAnsi="Arial" w:cs="Arial"/>
@@ -14190,8 +14188,8 @@
           <w:szCs w:val="24"/>
         </w:rPr>
       </w:pPr>
-      <w:bookmarkStart w:id="64" w:name="_e957h3puu1e9" w:colFirst="0" w:colLast="0"/>
-      <w:bookmarkEnd w:id="64"/>
+      <w:bookmarkStart w:id="63" w:name="_e957h3puu1e9" w:colFirst="0" w:colLast="0"/>
+      <w:bookmarkEnd w:id="63"/>
     </w:p>
     <w:p>
       <w:pPr>
@@ -14205,80 +14203,80 @@
           <w:sz w:val="20"/>
         </w:rPr>
       </w:pPr>
-      <w:bookmarkStart w:id="65" w:name="_pw5ir28i03jw" w:colFirst="0" w:colLast="0"/>
-      <w:bookmarkStart w:id="66" w:name="_Toc40624897"/>
+      <w:bookmarkStart w:id="64" w:name="_pw5ir28i03jw" w:colFirst="0" w:colLast="0"/>
+      <w:bookmarkStart w:id="65" w:name="_Toc40624897"/>
+      <w:bookmarkEnd w:id="64"/>
+      <w:r>
+        <w:rPr>
+          <w:rFonts w:ascii="Arial" w:hAnsi="Arial" w:cs="Arial"/>
+          <w:b/>
+          <w:i w:val="0"/>
+          <w:color w:val="auto"/>
+          <w:sz w:val="20"/>
+        </w:rPr>
+        <w:t xml:space="preserve">Gráfico </w:t>
+      </w:r>
+      <w:r>
+        <w:rPr>
+          <w:rFonts w:ascii="Arial" w:hAnsi="Arial" w:cs="Arial"/>
+          <w:b/>
+          <w:i w:val="0"/>
+          <w:color w:val="auto"/>
+          <w:sz w:val="20"/>
+        </w:rPr>
+        <w:fldChar w:fldCharType="begin"/>
+      </w:r>
+      <w:r>
+        <w:rPr>
+          <w:rFonts w:ascii="Arial" w:hAnsi="Arial" w:cs="Arial"/>
+          <w:b/>
+          <w:i w:val="0"/>
+          <w:color w:val="auto"/>
+          <w:sz w:val="20"/>
+        </w:rPr>
+        <w:instrText xml:space="preserve"> SEQ Gráfico \* ARABIC </w:instrText>
+      </w:r>
+      <w:r>
+        <w:rPr>
+          <w:rFonts w:ascii="Arial" w:hAnsi="Arial" w:cs="Arial"/>
+          <w:b/>
+          <w:i w:val="0"/>
+          <w:color w:val="auto"/>
+          <w:sz w:val="20"/>
+        </w:rPr>
+        <w:fldChar w:fldCharType="separate"/>
+      </w:r>
+      <w:r>
+        <w:rPr>
+          <w:rFonts w:ascii="Arial" w:hAnsi="Arial" w:cs="Arial"/>
+          <w:b/>
+          <w:i w:val="0"/>
+          <w:noProof/>
+          <w:color w:val="auto"/>
+          <w:sz w:val="20"/>
+        </w:rPr>
+        <w:t>4</w:t>
+      </w:r>
+      <w:r>
+        <w:rPr>
+          <w:rFonts w:ascii="Arial" w:hAnsi="Arial" w:cs="Arial"/>
+          <w:b/>
+          <w:i w:val="0"/>
+          <w:color w:val="auto"/>
+          <w:sz w:val="20"/>
+        </w:rPr>
+        <w:fldChar w:fldCharType="end"/>
+      </w:r>
+      <w:r>
+        <w:rPr>
+          <w:rFonts w:ascii="Arial" w:hAnsi="Arial" w:cs="Arial"/>
+          <w:i w:val="0"/>
+          <w:color w:val="auto"/>
+          <w:sz w:val="20"/>
+        </w:rPr>
+        <w:t xml:space="preserve"> - Vendas/Receita por Categoria de Produto (2013-2015).</w:t>
+      </w:r>
       <w:bookmarkEnd w:id="65"/>
-      <w:r>
-        <w:rPr>
-          <w:rFonts w:ascii="Arial" w:hAnsi="Arial" w:cs="Arial"/>
-          <w:b/>
-          <w:i w:val="0"/>
-          <w:color w:val="auto"/>
-          <w:sz w:val="20"/>
-        </w:rPr>
-        <w:t xml:space="preserve">Gráfico </w:t>
-      </w:r>
-      <w:r>
-        <w:rPr>
-          <w:rFonts w:ascii="Arial" w:hAnsi="Arial" w:cs="Arial"/>
-          <w:b/>
-          <w:i w:val="0"/>
-          <w:color w:val="auto"/>
-          <w:sz w:val="20"/>
-        </w:rPr>
-        <w:fldChar w:fldCharType="begin"/>
-      </w:r>
-      <w:r>
-        <w:rPr>
-          <w:rFonts w:ascii="Arial" w:hAnsi="Arial" w:cs="Arial"/>
-          <w:b/>
-          <w:i w:val="0"/>
-          <w:color w:val="auto"/>
-          <w:sz w:val="20"/>
-        </w:rPr>
-        <w:instrText xml:space="preserve"> SEQ Gráfico \* ARABIC </w:instrText>
-      </w:r>
-      <w:r>
-        <w:rPr>
-          <w:rFonts w:ascii="Arial" w:hAnsi="Arial" w:cs="Arial"/>
-          <w:b/>
-          <w:i w:val="0"/>
-          <w:color w:val="auto"/>
-          <w:sz w:val="20"/>
-        </w:rPr>
-        <w:fldChar w:fldCharType="separate"/>
-      </w:r>
-      <w:r>
-        <w:rPr>
-          <w:rFonts w:ascii="Arial" w:hAnsi="Arial" w:cs="Arial"/>
-          <w:b/>
-          <w:i w:val="0"/>
-          <w:noProof/>
-          <w:color w:val="auto"/>
-          <w:sz w:val="20"/>
-        </w:rPr>
-        <w:t>4</w:t>
-      </w:r>
-      <w:r>
-        <w:rPr>
-          <w:rFonts w:ascii="Arial" w:hAnsi="Arial" w:cs="Arial"/>
-          <w:b/>
-          <w:i w:val="0"/>
-          <w:color w:val="auto"/>
-          <w:sz w:val="20"/>
-        </w:rPr>
-        <w:fldChar w:fldCharType="end"/>
-      </w:r>
-      <w:r>
-        <w:rPr>
-          <w:rFonts w:ascii="Arial" w:hAnsi="Arial" w:cs="Arial"/>
-          <w:i w:val="0"/>
-          <w:color w:val="auto"/>
-          <w:sz w:val="20"/>
-        </w:rPr>
-        <w:t xml:space="preserve"> - Vendas/Receita por Categoria de Produto (2013-2015).</w:t>
-      </w:r>
-      <w:bookmarkEnd w:id="66"/>
     </w:p>
     <w:p>
       <w:pPr>
@@ -14353,51 +14351,51 @@
           <w:szCs w:val="24"/>
         </w:rPr>
       </w:pPr>
-      <w:bookmarkStart w:id="67" w:name="_2yp14ra7fh10" w:colFirst="0" w:colLast="0"/>
+      <w:bookmarkStart w:id="66" w:name="_2yp14ra7fh10" w:colFirst="0" w:colLast="0"/>
+      <w:bookmarkEnd w:id="66"/>
+      <w:r>
+        <w:rPr>
+          <w:rFonts w:ascii="Arial" w:hAnsi="Arial" w:cs="Arial"/>
+          <w:i w:val="0"/>
+          <w:color w:val="auto"/>
+          <w:sz w:val="20"/>
+          <w:szCs w:val="24"/>
+        </w:rPr>
+        <w:t>Fonte: Autor da pesquisa.</w:t>
+      </w:r>
+      <w:r>
+        <w:rPr>
+          <w:rFonts w:ascii="Arial" w:eastAsia="Arial" w:hAnsi="Arial" w:cs="Arial"/>
+          <w:color w:val="auto"/>
+          <w:sz w:val="20"/>
+          <w:szCs w:val="24"/>
+        </w:rPr>
+        <w:t xml:space="preserve"> </w:t>
+      </w:r>
+    </w:p>
+    <w:p>
+      <w:pPr>
+        <w:spacing w:after="0" w:line="360" w:lineRule="auto"/>
+        <w:jc w:val="both"/>
+        <w:rPr>
+          <w:rFonts w:ascii="Arial" w:eastAsia="Arial" w:hAnsi="Arial" w:cs="Arial"/>
+          <w:sz w:val="24"/>
+          <w:szCs w:val="24"/>
+        </w:rPr>
+      </w:pPr>
+    </w:p>
+    <w:p>
+      <w:pPr>
+        <w:spacing w:after="0" w:line="360" w:lineRule="auto"/>
+        <w:jc w:val="both"/>
+        <w:rPr>
+          <w:rFonts w:ascii="Arial" w:eastAsia="Arial" w:hAnsi="Arial" w:cs="Arial"/>
+          <w:sz w:val="24"/>
+          <w:szCs w:val="24"/>
+        </w:rPr>
+      </w:pPr>
+      <w:bookmarkStart w:id="67" w:name="_2waw43srnrxi" w:colFirst="0" w:colLast="0"/>
       <w:bookmarkEnd w:id="67"/>
-      <w:r>
-        <w:rPr>
-          <w:rFonts w:ascii="Arial" w:hAnsi="Arial" w:cs="Arial"/>
-          <w:i w:val="0"/>
-          <w:color w:val="auto"/>
-          <w:sz w:val="20"/>
-          <w:szCs w:val="24"/>
-        </w:rPr>
-        <w:t>Fonte: Autor da pesquisa.</w:t>
-      </w:r>
-      <w:r>
-        <w:rPr>
-          <w:rFonts w:ascii="Arial" w:eastAsia="Arial" w:hAnsi="Arial" w:cs="Arial"/>
-          <w:color w:val="auto"/>
-          <w:sz w:val="20"/>
-          <w:szCs w:val="24"/>
-        </w:rPr>
-        <w:t xml:space="preserve"> </w:t>
-      </w:r>
-    </w:p>
-    <w:p>
-      <w:pPr>
-        <w:spacing w:after="0" w:line="360" w:lineRule="auto"/>
-        <w:jc w:val="both"/>
-        <w:rPr>
-          <w:rFonts w:ascii="Arial" w:eastAsia="Arial" w:hAnsi="Arial" w:cs="Arial"/>
-          <w:sz w:val="24"/>
-          <w:szCs w:val="24"/>
-        </w:rPr>
-      </w:pPr>
-    </w:p>
-    <w:p>
-      <w:pPr>
-        <w:spacing w:after="0" w:line="360" w:lineRule="auto"/>
-        <w:jc w:val="both"/>
-        <w:rPr>
-          <w:rFonts w:ascii="Arial" w:eastAsia="Arial" w:hAnsi="Arial" w:cs="Arial"/>
-          <w:sz w:val="24"/>
-          <w:szCs w:val="24"/>
-        </w:rPr>
-      </w:pPr>
-      <w:bookmarkStart w:id="68" w:name="_2waw43srnrxi" w:colFirst="0" w:colLast="0"/>
-      <w:bookmarkEnd w:id="68"/>
       <w:r>
         <w:rPr>
           <w:rFonts w:ascii="Arial" w:eastAsia="Arial" w:hAnsi="Arial" w:cs="Arial"/>
@@ -14419,8 +14417,8 @@
           <w:szCs w:val="24"/>
         </w:rPr>
       </w:pPr>
-      <w:bookmarkStart w:id="69" w:name="_6a4cjkwil8hi" w:colFirst="0" w:colLast="0"/>
-      <w:bookmarkEnd w:id="69"/>
+      <w:bookmarkStart w:id="68" w:name="_6a4cjkwil8hi" w:colFirst="0" w:colLast="0"/>
+      <w:bookmarkEnd w:id="68"/>
       <w:r>
         <w:rPr>
           <w:rFonts w:ascii="Arial" w:eastAsia="Arial" w:hAnsi="Arial" w:cs="Arial"/>
@@ -14441,8 +14439,8 @@
           <w:szCs w:val="24"/>
         </w:rPr>
       </w:pPr>
-      <w:bookmarkStart w:id="70" w:name="_tl2gor89rt5u" w:colFirst="0" w:colLast="0"/>
-      <w:bookmarkEnd w:id="70"/>
+      <w:bookmarkStart w:id="69" w:name="_tl2gor89rt5u" w:colFirst="0" w:colLast="0"/>
+      <w:bookmarkEnd w:id="69"/>
       <w:r>
         <w:rPr>
           <w:rFonts w:ascii="Arial" w:eastAsia="Arial" w:hAnsi="Arial" w:cs="Arial"/>
@@ -14513,8 +14511,8 @@
           <w:szCs w:val="24"/>
         </w:rPr>
       </w:pPr>
-      <w:bookmarkStart w:id="71" w:name="_m6eju1ob7dnr" w:colFirst="0" w:colLast="0"/>
-      <w:bookmarkEnd w:id="71"/>
+      <w:bookmarkStart w:id="70" w:name="_m6eju1ob7dnr" w:colFirst="0" w:colLast="0"/>
+      <w:bookmarkEnd w:id="70"/>
     </w:p>
     <w:p>
       <w:pPr>
@@ -14528,80 +14526,80 @@
           <w:sz w:val="20"/>
         </w:rPr>
       </w:pPr>
-      <w:bookmarkStart w:id="72" w:name="_n9fe3lbluyl3" w:colFirst="0" w:colLast="0"/>
-      <w:bookmarkStart w:id="73" w:name="_Toc40624885"/>
+      <w:bookmarkStart w:id="71" w:name="_n9fe3lbluyl3" w:colFirst="0" w:colLast="0"/>
+      <w:bookmarkStart w:id="72" w:name="_Toc40624885"/>
+      <w:bookmarkEnd w:id="71"/>
+      <w:r>
+        <w:rPr>
+          <w:rFonts w:ascii="Arial" w:hAnsi="Arial" w:cs="Arial"/>
+          <w:b/>
+          <w:i w:val="0"/>
+          <w:color w:val="auto"/>
+          <w:sz w:val="20"/>
+        </w:rPr>
+        <w:t xml:space="preserve">Figura </w:t>
+      </w:r>
+      <w:r>
+        <w:rPr>
+          <w:rFonts w:ascii="Arial" w:hAnsi="Arial" w:cs="Arial"/>
+          <w:b/>
+          <w:i w:val="0"/>
+          <w:color w:val="auto"/>
+          <w:sz w:val="20"/>
+        </w:rPr>
+        <w:fldChar w:fldCharType="begin"/>
+      </w:r>
+      <w:r>
+        <w:rPr>
+          <w:rFonts w:ascii="Arial" w:hAnsi="Arial" w:cs="Arial"/>
+          <w:b/>
+          <w:i w:val="0"/>
+          <w:color w:val="auto"/>
+          <w:sz w:val="20"/>
+        </w:rPr>
+        <w:instrText xml:space="preserve"> SEQ Figura \* ARABIC </w:instrText>
+      </w:r>
+      <w:r>
+        <w:rPr>
+          <w:rFonts w:ascii="Arial" w:hAnsi="Arial" w:cs="Arial"/>
+          <w:b/>
+          <w:i w:val="0"/>
+          <w:color w:val="auto"/>
+          <w:sz w:val="20"/>
+        </w:rPr>
+        <w:fldChar w:fldCharType="separate"/>
+      </w:r>
+      <w:r>
+        <w:rPr>
+          <w:rFonts w:ascii="Arial" w:hAnsi="Arial" w:cs="Arial"/>
+          <w:b/>
+          <w:i w:val="0"/>
+          <w:noProof/>
+          <w:color w:val="auto"/>
+          <w:sz w:val="20"/>
+        </w:rPr>
+        <w:t>15</w:t>
+      </w:r>
+      <w:r>
+        <w:rPr>
+          <w:rFonts w:ascii="Arial" w:hAnsi="Arial" w:cs="Arial"/>
+          <w:b/>
+          <w:i w:val="0"/>
+          <w:color w:val="auto"/>
+          <w:sz w:val="20"/>
+        </w:rPr>
+        <w:fldChar w:fldCharType="end"/>
+      </w:r>
+      <w:r>
+        <w:rPr>
+          <w:rFonts w:ascii="Arial" w:hAnsi="Arial" w:cs="Arial"/>
+          <w:i w:val="0"/>
+          <w:color w:val="auto"/>
+          <w:sz w:val="20"/>
+        </w:rPr>
+        <w:t xml:space="preserve"> - Obtendo o total mensal de receita e de vendas.</w:t>
+      </w:r>
       <w:bookmarkEnd w:id="72"/>
-      <w:r>
-        <w:rPr>
-          <w:rFonts w:ascii="Arial" w:hAnsi="Arial" w:cs="Arial"/>
-          <w:b/>
-          <w:i w:val="0"/>
-          <w:color w:val="auto"/>
-          <w:sz w:val="20"/>
-        </w:rPr>
-        <w:t xml:space="preserve">Figura </w:t>
-      </w:r>
-      <w:r>
-        <w:rPr>
-          <w:rFonts w:ascii="Arial" w:hAnsi="Arial" w:cs="Arial"/>
-          <w:b/>
-          <w:i w:val="0"/>
-          <w:color w:val="auto"/>
-          <w:sz w:val="20"/>
-        </w:rPr>
-        <w:fldChar w:fldCharType="begin"/>
-      </w:r>
-      <w:r>
-        <w:rPr>
-          <w:rFonts w:ascii="Arial" w:hAnsi="Arial" w:cs="Arial"/>
-          <w:b/>
-          <w:i w:val="0"/>
-          <w:color w:val="auto"/>
-          <w:sz w:val="20"/>
-        </w:rPr>
-        <w:instrText xml:space="preserve"> SEQ Figura \* ARABIC </w:instrText>
-      </w:r>
-      <w:r>
-        <w:rPr>
-          <w:rFonts w:ascii="Arial" w:hAnsi="Arial" w:cs="Arial"/>
-          <w:b/>
-          <w:i w:val="0"/>
-          <w:color w:val="auto"/>
-          <w:sz w:val="20"/>
-        </w:rPr>
-        <w:fldChar w:fldCharType="separate"/>
-      </w:r>
-      <w:r>
-        <w:rPr>
-          <w:rFonts w:ascii="Arial" w:hAnsi="Arial" w:cs="Arial"/>
-          <w:b/>
-          <w:i w:val="0"/>
-          <w:noProof/>
-          <w:color w:val="auto"/>
-          <w:sz w:val="20"/>
-        </w:rPr>
-        <w:t>15</w:t>
-      </w:r>
-      <w:r>
-        <w:rPr>
-          <w:rFonts w:ascii="Arial" w:hAnsi="Arial" w:cs="Arial"/>
-          <w:b/>
-          <w:i w:val="0"/>
-          <w:color w:val="auto"/>
-          <w:sz w:val="20"/>
-        </w:rPr>
-        <w:fldChar w:fldCharType="end"/>
-      </w:r>
-      <w:r>
-        <w:rPr>
-          <w:rFonts w:ascii="Arial" w:hAnsi="Arial" w:cs="Arial"/>
-          <w:i w:val="0"/>
-          <w:color w:val="auto"/>
-          <w:sz w:val="20"/>
-        </w:rPr>
-        <w:t xml:space="preserve"> - Obtendo o total mensal de receita e de vendas.</w:t>
-      </w:r>
-      <w:bookmarkEnd w:id="73"/>
     </w:p>
     <w:p>
       <w:pPr>
@@ -14676,8 +14674,8 @@
           <w:szCs w:val="24"/>
         </w:rPr>
       </w:pPr>
-      <w:bookmarkStart w:id="74" w:name="_3py4g734d7q" w:colFirst="0" w:colLast="0"/>
-      <w:bookmarkEnd w:id="74"/>
+      <w:bookmarkStart w:id="73" w:name="_3py4g734d7q" w:colFirst="0" w:colLast="0"/>
+      <w:bookmarkEnd w:id="73"/>
       <w:r>
         <w:rPr>
           <w:rFonts w:ascii="Arial" w:hAnsi="Arial" w:cs="Arial"/>
@@ -14747,8 +14745,8 @@
           <w:szCs w:val="24"/>
         </w:rPr>
       </w:pPr>
-      <w:bookmarkStart w:id="75" w:name="_t3n161eurhbb" w:colFirst="0" w:colLast="0"/>
-      <w:bookmarkEnd w:id="75"/>
+      <w:bookmarkStart w:id="74" w:name="_t3n161eurhbb" w:colFirst="0" w:colLast="0"/>
+      <w:bookmarkEnd w:id="74"/>
     </w:p>
     <w:p>
       <w:pPr>
@@ -14762,7 +14760,7 @@
           <w:sz w:val="20"/>
         </w:rPr>
       </w:pPr>
-      <w:bookmarkStart w:id="76" w:name="_Toc40624898"/>
+      <w:bookmarkStart w:id="75" w:name="_Toc40624898"/>
       <w:r>
         <w:rPr>
           <w:rFonts w:ascii="Arial" w:hAnsi="Arial" w:cs="Arial"/>
@@ -14834,7 +14832,7 @@
         </w:rPr>
         <w:t xml:space="preserve"> - Total de Vendas (Jan/2013 - Out/2015).</w:t>
       </w:r>
-      <w:bookmarkEnd w:id="76"/>
+      <w:bookmarkEnd w:id="75"/>
     </w:p>
     <w:p>
       <w:pPr>
@@ -14909,51 +14907,51 @@
           <w:szCs w:val="24"/>
         </w:rPr>
       </w:pPr>
-      <w:bookmarkStart w:id="77" w:name="_s0xtpynyjok0" w:colFirst="0" w:colLast="0"/>
+      <w:bookmarkStart w:id="76" w:name="_s0xtpynyjok0" w:colFirst="0" w:colLast="0"/>
+      <w:bookmarkEnd w:id="76"/>
+      <w:r>
+        <w:rPr>
+          <w:rFonts w:ascii="Arial" w:hAnsi="Arial" w:cs="Arial"/>
+          <w:i w:val="0"/>
+          <w:color w:val="auto"/>
+          <w:sz w:val="20"/>
+          <w:szCs w:val="24"/>
+        </w:rPr>
+        <w:t>Fonte: Autor da pesquisa.</w:t>
+      </w:r>
+      <w:r>
+        <w:rPr>
+          <w:rFonts w:ascii="Arial" w:eastAsia="Arial" w:hAnsi="Arial" w:cs="Arial"/>
+          <w:color w:val="auto"/>
+          <w:sz w:val="20"/>
+          <w:szCs w:val="24"/>
+        </w:rPr>
+        <w:t xml:space="preserve"> </w:t>
+      </w:r>
+    </w:p>
+    <w:p>
+      <w:pPr>
+        <w:spacing w:after="0" w:line="360" w:lineRule="auto"/>
+        <w:jc w:val="both"/>
+        <w:rPr>
+          <w:rFonts w:ascii="Arial" w:eastAsia="Arial" w:hAnsi="Arial" w:cs="Arial"/>
+          <w:sz w:val="24"/>
+          <w:szCs w:val="24"/>
+        </w:rPr>
+      </w:pPr>
+    </w:p>
+    <w:p>
+      <w:pPr>
+        <w:spacing w:after="0" w:line="360" w:lineRule="auto"/>
+        <w:jc w:val="both"/>
+        <w:rPr>
+          <w:rFonts w:ascii="Arial" w:eastAsia="Arial" w:hAnsi="Arial" w:cs="Arial"/>
+          <w:sz w:val="24"/>
+          <w:szCs w:val="24"/>
+        </w:rPr>
+      </w:pPr>
+      <w:bookmarkStart w:id="77" w:name="_q58o7yyl45h2" w:colFirst="0" w:colLast="0"/>
       <w:bookmarkEnd w:id="77"/>
-      <w:r>
-        <w:rPr>
-          <w:rFonts w:ascii="Arial" w:hAnsi="Arial" w:cs="Arial"/>
-          <w:i w:val="0"/>
-          <w:color w:val="auto"/>
-          <w:sz w:val="20"/>
-          <w:szCs w:val="24"/>
-        </w:rPr>
-        <w:t>Fonte: Autor da pesquisa.</w:t>
-      </w:r>
-      <w:r>
-        <w:rPr>
-          <w:rFonts w:ascii="Arial" w:eastAsia="Arial" w:hAnsi="Arial" w:cs="Arial"/>
-          <w:color w:val="auto"/>
-          <w:sz w:val="20"/>
-          <w:szCs w:val="24"/>
-        </w:rPr>
-        <w:t xml:space="preserve"> </w:t>
-      </w:r>
-    </w:p>
-    <w:p>
-      <w:pPr>
-        <w:spacing w:after="0" w:line="360" w:lineRule="auto"/>
-        <w:jc w:val="both"/>
-        <w:rPr>
-          <w:rFonts w:ascii="Arial" w:eastAsia="Arial" w:hAnsi="Arial" w:cs="Arial"/>
-          <w:sz w:val="24"/>
-          <w:szCs w:val="24"/>
-        </w:rPr>
-      </w:pPr>
-    </w:p>
-    <w:p>
-      <w:pPr>
-        <w:spacing w:after="0" w:line="360" w:lineRule="auto"/>
-        <w:jc w:val="both"/>
-        <w:rPr>
-          <w:rFonts w:ascii="Arial" w:eastAsia="Arial" w:hAnsi="Arial" w:cs="Arial"/>
-          <w:sz w:val="24"/>
-          <w:szCs w:val="24"/>
-        </w:rPr>
-      </w:pPr>
-      <w:bookmarkStart w:id="78" w:name="_q58o7yyl45h2" w:colFirst="0" w:colLast="0"/>
-      <w:bookmarkEnd w:id="78"/>
       <w:r>
         <w:rPr>
           <w:rFonts w:ascii="Arial" w:eastAsia="Arial" w:hAnsi="Arial" w:cs="Arial"/>
@@ -14990,8 +14988,8 @@
           <w:szCs w:val="24"/>
         </w:rPr>
       </w:pPr>
-      <w:bookmarkStart w:id="79" w:name="_xo74irxrkmmy" w:colFirst="0" w:colLast="0"/>
-      <w:bookmarkEnd w:id="79"/>
+      <w:bookmarkStart w:id="78" w:name="_xo74irxrkmmy" w:colFirst="0" w:colLast="0"/>
+      <w:bookmarkEnd w:id="78"/>
     </w:p>
     <w:p>
       <w:pPr>
@@ -15005,9 +15003,9 @@
           <w:sz w:val="20"/>
         </w:rPr>
       </w:pPr>
-      <w:bookmarkStart w:id="80" w:name="_mxgdraz9iuqc" w:colFirst="0" w:colLast="0"/>
-      <w:bookmarkStart w:id="81" w:name="_Toc40624899"/>
-      <w:bookmarkEnd w:id="80"/>
+      <w:bookmarkStart w:id="79" w:name="_mxgdraz9iuqc" w:colFirst="0" w:colLast="0"/>
+      <w:bookmarkStart w:id="80" w:name="_Toc40624899"/>
+      <w:bookmarkEnd w:id="79"/>
       <w:r>
         <w:rPr>
           <w:rFonts w:ascii="Arial" w:hAnsi="Arial" w:cs="Arial"/>
@@ -15079,7 +15077,7 @@
         </w:rPr>
         <w:t xml:space="preserve"> - Total de Receita (Jan/2013 - Out/2015).</w:t>
       </w:r>
-      <w:bookmarkEnd w:id="81"/>
+      <w:bookmarkEnd w:id="80"/>
     </w:p>
     <w:p>
       <w:pPr>
@@ -15154,50 +15152,50 @@
           <w:szCs w:val="24"/>
         </w:rPr>
       </w:pPr>
-      <w:bookmarkStart w:id="82" w:name="_ybrkwumfnz94" w:colFirst="0" w:colLast="0"/>
+      <w:bookmarkStart w:id="81" w:name="_ybrkwumfnz94" w:colFirst="0" w:colLast="0"/>
+      <w:bookmarkEnd w:id="81"/>
+      <w:r>
+        <w:rPr>
+          <w:rFonts w:ascii="Arial" w:hAnsi="Arial" w:cs="Arial"/>
+          <w:i w:val="0"/>
+          <w:color w:val="auto"/>
+          <w:sz w:val="20"/>
+          <w:szCs w:val="24"/>
+        </w:rPr>
+        <w:t>Fonte: Autor da pesquisa.</w:t>
+      </w:r>
+      <w:r>
+        <w:rPr>
+          <w:rFonts w:ascii="Arial" w:eastAsia="Arial" w:hAnsi="Arial" w:cs="Arial"/>
+          <w:color w:val="auto"/>
+          <w:sz w:val="20"/>
+          <w:szCs w:val="24"/>
+        </w:rPr>
+        <w:t xml:space="preserve"> </w:t>
+      </w:r>
+    </w:p>
+    <w:p>
+      <w:pPr>
+        <w:spacing w:after="0" w:line="360" w:lineRule="auto"/>
+        <w:rPr>
+          <w:rFonts w:ascii="Arial" w:eastAsia="Arial" w:hAnsi="Arial" w:cs="Arial"/>
+          <w:sz w:val="24"/>
+          <w:szCs w:val="24"/>
+        </w:rPr>
+      </w:pPr>
+    </w:p>
+    <w:p>
+      <w:pPr>
+        <w:spacing w:after="0" w:line="360" w:lineRule="auto"/>
+        <w:jc w:val="both"/>
+        <w:rPr>
+          <w:rFonts w:ascii="Arial" w:eastAsia="Arial" w:hAnsi="Arial" w:cs="Arial"/>
+          <w:sz w:val="24"/>
+          <w:szCs w:val="24"/>
+        </w:rPr>
+      </w:pPr>
+      <w:bookmarkStart w:id="82" w:name="_jg28ugbse3p4" w:colFirst="0" w:colLast="0"/>
       <w:bookmarkEnd w:id="82"/>
-      <w:r>
-        <w:rPr>
-          <w:rFonts w:ascii="Arial" w:hAnsi="Arial" w:cs="Arial"/>
-          <w:i w:val="0"/>
-          <w:color w:val="auto"/>
-          <w:sz w:val="20"/>
-          <w:szCs w:val="24"/>
-        </w:rPr>
-        <w:t>Fonte: Autor da pesquisa.</w:t>
-      </w:r>
-      <w:r>
-        <w:rPr>
-          <w:rFonts w:ascii="Arial" w:eastAsia="Arial" w:hAnsi="Arial" w:cs="Arial"/>
-          <w:color w:val="auto"/>
-          <w:sz w:val="20"/>
-          <w:szCs w:val="24"/>
-        </w:rPr>
-        <w:t xml:space="preserve"> </w:t>
-      </w:r>
-    </w:p>
-    <w:p>
-      <w:pPr>
-        <w:spacing w:after="0" w:line="360" w:lineRule="auto"/>
-        <w:rPr>
-          <w:rFonts w:ascii="Arial" w:eastAsia="Arial" w:hAnsi="Arial" w:cs="Arial"/>
-          <w:sz w:val="24"/>
-          <w:szCs w:val="24"/>
-        </w:rPr>
-      </w:pPr>
-    </w:p>
-    <w:p>
-      <w:pPr>
-        <w:spacing w:after="0" w:line="360" w:lineRule="auto"/>
-        <w:jc w:val="both"/>
-        <w:rPr>
-          <w:rFonts w:ascii="Arial" w:eastAsia="Arial" w:hAnsi="Arial" w:cs="Arial"/>
-          <w:sz w:val="24"/>
-          <w:szCs w:val="24"/>
-        </w:rPr>
-      </w:pPr>
-      <w:bookmarkStart w:id="83" w:name="_jg28ugbse3p4" w:colFirst="0" w:colLast="0"/>
-      <w:bookmarkEnd w:id="83"/>
       <w:r>
         <w:rPr>
           <w:rFonts w:ascii="Arial" w:eastAsia="Arial" w:hAnsi="Arial" w:cs="Arial"/>
@@ -15234,8 +15232,8 @@
           <w:szCs w:val="24"/>
         </w:rPr>
       </w:pPr>
-      <w:bookmarkStart w:id="84" w:name="_mlzwqyfqbkfz" w:colFirst="0" w:colLast="0"/>
-      <w:bookmarkEnd w:id="84"/>
+      <w:bookmarkStart w:id="83" w:name="_mlzwqyfqbkfz" w:colFirst="0" w:colLast="0"/>
+      <w:bookmarkEnd w:id="83"/>
       <w:r>
         <w:rPr>
           <w:rFonts w:ascii="Arial" w:eastAsia="Arial" w:hAnsi="Arial" w:cs="Arial"/>
@@ -15306,8 +15304,8 @@
           <w:szCs w:val="24"/>
         </w:rPr>
       </w:pPr>
-      <w:bookmarkStart w:id="85" w:name="_vdd8uaw09nc5" w:colFirst="0" w:colLast="0"/>
-      <w:bookmarkEnd w:id="85"/>
+      <w:bookmarkStart w:id="84" w:name="_vdd8uaw09nc5" w:colFirst="0" w:colLast="0"/>
+      <w:bookmarkEnd w:id="84"/>
     </w:p>
     <w:p>
       <w:pPr>
@@ -15321,80 +15319,80 @@
           <w:sz w:val="20"/>
         </w:rPr>
       </w:pPr>
-      <w:bookmarkStart w:id="86" w:name="_a3qel9ksjeg1" w:colFirst="0" w:colLast="0"/>
-      <w:bookmarkStart w:id="87" w:name="_Toc40624886"/>
+      <w:bookmarkStart w:id="85" w:name="_a3qel9ksjeg1" w:colFirst="0" w:colLast="0"/>
+      <w:bookmarkStart w:id="86" w:name="_Toc40624886"/>
+      <w:bookmarkEnd w:id="85"/>
+      <w:r>
+        <w:rPr>
+          <w:rFonts w:ascii="Arial" w:hAnsi="Arial" w:cs="Arial"/>
+          <w:b/>
+          <w:i w:val="0"/>
+          <w:color w:val="auto"/>
+          <w:sz w:val="20"/>
+        </w:rPr>
+        <w:t xml:space="preserve">Figura </w:t>
+      </w:r>
+      <w:r>
+        <w:rPr>
+          <w:rFonts w:ascii="Arial" w:hAnsi="Arial" w:cs="Arial"/>
+          <w:b/>
+          <w:i w:val="0"/>
+          <w:color w:val="auto"/>
+          <w:sz w:val="20"/>
+        </w:rPr>
+        <w:fldChar w:fldCharType="begin"/>
+      </w:r>
+      <w:r>
+        <w:rPr>
+          <w:rFonts w:ascii="Arial" w:hAnsi="Arial" w:cs="Arial"/>
+          <w:b/>
+          <w:i w:val="0"/>
+          <w:color w:val="auto"/>
+          <w:sz w:val="20"/>
+        </w:rPr>
+        <w:instrText xml:space="preserve"> SEQ Figura \* ARABIC </w:instrText>
+      </w:r>
+      <w:r>
+        <w:rPr>
+          <w:rFonts w:ascii="Arial" w:hAnsi="Arial" w:cs="Arial"/>
+          <w:b/>
+          <w:i w:val="0"/>
+          <w:color w:val="auto"/>
+          <w:sz w:val="20"/>
+        </w:rPr>
+        <w:fldChar w:fldCharType="separate"/>
+      </w:r>
+      <w:r>
+        <w:rPr>
+          <w:rFonts w:ascii="Arial" w:hAnsi="Arial" w:cs="Arial"/>
+          <w:b/>
+          <w:i w:val="0"/>
+          <w:noProof/>
+          <w:color w:val="auto"/>
+          <w:sz w:val="20"/>
+        </w:rPr>
+        <w:t>16</w:t>
+      </w:r>
+      <w:r>
+        <w:rPr>
+          <w:rFonts w:ascii="Arial" w:hAnsi="Arial" w:cs="Arial"/>
+          <w:b/>
+          <w:i w:val="0"/>
+          <w:color w:val="auto"/>
+          <w:sz w:val="20"/>
+        </w:rPr>
+        <w:fldChar w:fldCharType="end"/>
+      </w:r>
+      <w:r>
+        <w:rPr>
+          <w:rFonts w:ascii="Arial" w:hAnsi="Arial" w:cs="Arial"/>
+          <w:i w:val="0"/>
+          <w:color w:val="auto"/>
+          <w:sz w:val="20"/>
+        </w:rPr>
+        <w:t xml:space="preserve"> - Obtendo as tendências e as sazonalidades das vendas e da receita.</w:t>
+      </w:r>
       <w:bookmarkEnd w:id="86"/>
-      <w:r>
-        <w:rPr>
-          <w:rFonts w:ascii="Arial" w:hAnsi="Arial" w:cs="Arial"/>
-          <w:b/>
-          <w:i w:val="0"/>
-          <w:color w:val="auto"/>
-          <w:sz w:val="20"/>
-        </w:rPr>
-        <w:t xml:space="preserve">Figura </w:t>
-      </w:r>
-      <w:r>
-        <w:rPr>
-          <w:rFonts w:ascii="Arial" w:hAnsi="Arial" w:cs="Arial"/>
-          <w:b/>
-          <w:i w:val="0"/>
-          <w:color w:val="auto"/>
-          <w:sz w:val="20"/>
-        </w:rPr>
-        <w:fldChar w:fldCharType="begin"/>
-      </w:r>
-      <w:r>
-        <w:rPr>
-          <w:rFonts w:ascii="Arial" w:hAnsi="Arial" w:cs="Arial"/>
-          <w:b/>
-          <w:i w:val="0"/>
-          <w:color w:val="auto"/>
-          <w:sz w:val="20"/>
-        </w:rPr>
-        <w:instrText xml:space="preserve"> SEQ Figura \* ARABIC </w:instrText>
-      </w:r>
-      <w:r>
-        <w:rPr>
-          <w:rFonts w:ascii="Arial" w:hAnsi="Arial" w:cs="Arial"/>
-          <w:b/>
-          <w:i w:val="0"/>
-          <w:color w:val="auto"/>
-          <w:sz w:val="20"/>
-        </w:rPr>
-        <w:fldChar w:fldCharType="separate"/>
-      </w:r>
-      <w:r>
-        <w:rPr>
-          <w:rFonts w:ascii="Arial" w:hAnsi="Arial" w:cs="Arial"/>
-          <w:b/>
-          <w:i w:val="0"/>
-          <w:noProof/>
-          <w:color w:val="auto"/>
-          <w:sz w:val="20"/>
-        </w:rPr>
-        <w:t>16</w:t>
-      </w:r>
-      <w:r>
-        <w:rPr>
-          <w:rFonts w:ascii="Arial" w:hAnsi="Arial" w:cs="Arial"/>
-          <w:b/>
-          <w:i w:val="0"/>
-          <w:color w:val="auto"/>
-          <w:sz w:val="20"/>
-        </w:rPr>
-        <w:fldChar w:fldCharType="end"/>
-      </w:r>
-      <w:r>
-        <w:rPr>
-          <w:rFonts w:ascii="Arial" w:hAnsi="Arial" w:cs="Arial"/>
-          <w:i w:val="0"/>
-          <w:color w:val="auto"/>
-          <w:sz w:val="20"/>
-        </w:rPr>
-        <w:t xml:space="preserve"> - Obtendo as tendências e as sazonalidades das vendas e da receita.</w:t>
-      </w:r>
-      <w:bookmarkEnd w:id="87"/>
     </w:p>
     <w:p>
       <w:pPr>
@@ -15469,51 +15467,51 @@
           <w:szCs w:val="24"/>
         </w:rPr>
       </w:pPr>
-      <w:bookmarkStart w:id="88" w:name="_4by2z9m4594s" w:colFirst="0" w:colLast="0"/>
+      <w:bookmarkStart w:id="87" w:name="_4by2z9m4594s" w:colFirst="0" w:colLast="0"/>
+      <w:bookmarkEnd w:id="87"/>
+      <w:r>
+        <w:rPr>
+          <w:rFonts w:ascii="Arial" w:hAnsi="Arial" w:cs="Arial"/>
+          <w:i w:val="0"/>
+          <w:color w:val="auto"/>
+          <w:sz w:val="20"/>
+          <w:szCs w:val="24"/>
+        </w:rPr>
+        <w:t>Fonte: Autor da pesquisa.</w:t>
+      </w:r>
+      <w:r>
+        <w:rPr>
+          <w:rFonts w:ascii="Arial" w:eastAsia="Arial" w:hAnsi="Arial" w:cs="Arial"/>
+          <w:color w:val="auto"/>
+          <w:sz w:val="20"/>
+          <w:szCs w:val="24"/>
+        </w:rPr>
+        <w:t xml:space="preserve"> </w:t>
+      </w:r>
+    </w:p>
+    <w:p>
+      <w:pPr>
+        <w:spacing w:after="0" w:line="360" w:lineRule="auto"/>
+        <w:jc w:val="both"/>
+        <w:rPr>
+          <w:rFonts w:ascii="Arial" w:eastAsia="Arial" w:hAnsi="Arial" w:cs="Arial"/>
+          <w:sz w:val="24"/>
+          <w:szCs w:val="24"/>
+        </w:rPr>
+      </w:pPr>
+    </w:p>
+    <w:p>
+      <w:pPr>
+        <w:spacing w:after="0" w:line="360" w:lineRule="auto"/>
+        <w:jc w:val="both"/>
+        <w:rPr>
+          <w:rFonts w:ascii="Arial" w:eastAsia="Arial" w:hAnsi="Arial" w:cs="Arial"/>
+          <w:sz w:val="24"/>
+          <w:szCs w:val="24"/>
+        </w:rPr>
+      </w:pPr>
+      <w:bookmarkStart w:id="88" w:name="_g3wuu8svl87v" w:colFirst="0" w:colLast="0"/>
       <w:bookmarkEnd w:id="88"/>
-      <w:r>
-        <w:rPr>
-          <w:rFonts w:ascii="Arial" w:hAnsi="Arial" w:cs="Arial"/>
-          <w:i w:val="0"/>
-          <w:color w:val="auto"/>
-          <w:sz w:val="20"/>
-          <w:szCs w:val="24"/>
-        </w:rPr>
-        <w:t>Fonte: Autor da pesquisa.</w:t>
-      </w:r>
-      <w:r>
-        <w:rPr>
-          <w:rFonts w:ascii="Arial" w:eastAsia="Arial" w:hAnsi="Arial" w:cs="Arial"/>
-          <w:color w:val="auto"/>
-          <w:sz w:val="20"/>
-          <w:szCs w:val="24"/>
-        </w:rPr>
-        <w:t xml:space="preserve"> </w:t>
-      </w:r>
-    </w:p>
-    <w:p>
-      <w:pPr>
-        <w:spacing w:after="0" w:line="360" w:lineRule="auto"/>
-        <w:jc w:val="both"/>
-        <w:rPr>
-          <w:rFonts w:ascii="Arial" w:eastAsia="Arial" w:hAnsi="Arial" w:cs="Arial"/>
-          <w:sz w:val="24"/>
-          <w:szCs w:val="24"/>
-        </w:rPr>
-      </w:pPr>
-    </w:p>
-    <w:p>
-      <w:pPr>
-        <w:spacing w:after="0" w:line="360" w:lineRule="auto"/>
-        <w:jc w:val="both"/>
-        <w:rPr>
-          <w:rFonts w:ascii="Arial" w:eastAsia="Arial" w:hAnsi="Arial" w:cs="Arial"/>
-          <w:sz w:val="24"/>
-          <w:szCs w:val="24"/>
-        </w:rPr>
-      </w:pPr>
-      <w:bookmarkStart w:id="89" w:name="_g3wuu8svl87v" w:colFirst="0" w:colLast="0"/>
-      <w:bookmarkEnd w:id="89"/>
       <w:r>
         <w:rPr>
           <w:rFonts w:ascii="Arial" w:eastAsia="Arial" w:hAnsi="Arial" w:cs="Arial"/>
@@ -15559,8 +15557,8 @@
           <w:szCs w:val="24"/>
         </w:rPr>
       </w:pPr>
-      <w:bookmarkStart w:id="90" w:name="_5jvwl3jrizte" w:colFirst="0" w:colLast="0"/>
-      <w:bookmarkEnd w:id="90"/>
+      <w:bookmarkStart w:id="89" w:name="_5jvwl3jrizte" w:colFirst="0" w:colLast="0"/>
+      <w:bookmarkEnd w:id="89"/>
     </w:p>
     <w:p>
       <w:pPr>
@@ -15574,80 +15572,80 @@
           <w:sz w:val="20"/>
         </w:rPr>
       </w:pPr>
-      <w:bookmarkStart w:id="91" w:name="_k3xbimsyjes0" w:colFirst="0" w:colLast="0"/>
-      <w:bookmarkStart w:id="92" w:name="_Toc40624900"/>
+      <w:bookmarkStart w:id="90" w:name="_k3xbimsyjes0" w:colFirst="0" w:colLast="0"/>
+      <w:bookmarkStart w:id="91" w:name="_Toc40624900"/>
+      <w:bookmarkEnd w:id="90"/>
+      <w:r>
+        <w:rPr>
+          <w:rFonts w:ascii="Arial" w:hAnsi="Arial" w:cs="Arial"/>
+          <w:b/>
+          <w:i w:val="0"/>
+          <w:color w:val="auto"/>
+          <w:sz w:val="20"/>
+        </w:rPr>
+        <w:t xml:space="preserve">Gráfico </w:t>
+      </w:r>
+      <w:r>
+        <w:rPr>
+          <w:rFonts w:ascii="Arial" w:hAnsi="Arial" w:cs="Arial"/>
+          <w:b/>
+          <w:i w:val="0"/>
+          <w:color w:val="auto"/>
+          <w:sz w:val="20"/>
+        </w:rPr>
+        <w:fldChar w:fldCharType="begin"/>
+      </w:r>
+      <w:r>
+        <w:rPr>
+          <w:rFonts w:ascii="Arial" w:hAnsi="Arial" w:cs="Arial"/>
+          <w:b/>
+          <w:i w:val="0"/>
+          <w:color w:val="auto"/>
+          <w:sz w:val="20"/>
+        </w:rPr>
+        <w:instrText xml:space="preserve"> SEQ Gráfico \* ARABIC </w:instrText>
+      </w:r>
+      <w:r>
+        <w:rPr>
+          <w:rFonts w:ascii="Arial" w:hAnsi="Arial" w:cs="Arial"/>
+          <w:b/>
+          <w:i w:val="0"/>
+          <w:color w:val="auto"/>
+          <w:sz w:val="20"/>
+        </w:rPr>
+        <w:fldChar w:fldCharType="separate"/>
+      </w:r>
+      <w:r>
+        <w:rPr>
+          <w:rFonts w:ascii="Arial" w:hAnsi="Arial" w:cs="Arial"/>
+          <w:b/>
+          <w:i w:val="0"/>
+          <w:noProof/>
+          <w:color w:val="auto"/>
+          <w:sz w:val="20"/>
+        </w:rPr>
+        <w:t>7</w:t>
+      </w:r>
+      <w:r>
+        <w:rPr>
+          <w:rFonts w:ascii="Arial" w:hAnsi="Arial" w:cs="Arial"/>
+          <w:b/>
+          <w:i w:val="0"/>
+          <w:color w:val="auto"/>
+          <w:sz w:val="20"/>
+        </w:rPr>
+        <w:fldChar w:fldCharType="end"/>
+      </w:r>
+      <w:r>
+        <w:rPr>
+          <w:rFonts w:ascii="Arial" w:hAnsi="Arial" w:cs="Arial"/>
+          <w:i w:val="0"/>
+          <w:color w:val="auto"/>
+          <w:sz w:val="20"/>
+        </w:rPr>
+        <w:t xml:space="preserve"> - Total de Vendas (Tendência/Sazonalidade).</w:t>
+      </w:r>
       <w:bookmarkEnd w:id="91"/>
-      <w:r>
-        <w:rPr>
-          <w:rFonts w:ascii="Arial" w:hAnsi="Arial" w:cs="Arial"/>
-          <w:b/>
-          <w:i w:val="0"/>
-          <w:color w:val="auto"/>
-          <w:sz w:val="20"/>
-        </w:rPr>
-        <w:t xml:space="preserve">Gráfico </w:t>
-      </w:r>
-      <w:r>
-        <w:rPr>
-          <w:rFonts w:ascii="Arial" w:hAnsi="Arial" w:cs="Arial"/>
-          <w:b/>
-          <w:i w:val="0"/>
-          <w:color w:val="auto"/>
-          <w:sz w:val="20"/>
-        </w:rPr>
-        <w:fldChar w:fldCharType="begin"/>
-      </w:r>
-      <w:r>
-        <w:rPr>
-          <w:rFonts w:ascii="Arial" w:hAnsi="Arial" w:cs="Arial"/>
-          <w:b/>
-          <w:i w:val="0"/>
-          <w:color w:val="auto"/>
-          <w:sz w:val="20"/>
-        </w:rPr>
-        <w:instrText xml:space="preserve"> SEQ Gráfico \* ARABIC </w:instrText>
-      </w:r>
-      <w:r>
-        <w:rPr>
-          <w:rFonts w:ascii="Arial" w:hAnsi="Arial" w:cs="Arial"/>
-          <w:b/>
-          <w:i w:val="0"/>
-          <w:color w:val="auto"/>
-          <w:sz w:val="20"/>
-        </w:rPr>
-        <w:fldChar w:fldCharType="separate"/>
-      </w:r>
-      <w:r>
-        <w:rPr>
-          <w:rFonts w:ascii="Arial" w:hAnsi="Arial" w:cs="Arial"/>
-          <w:b/>
-          <w:i w:val="0"/>
-          <w:noProof/>
-          <w:color w:val="auto"/>
-          <w:sz w:val="20"/>
-        </w:rPr>
-        <w:t>7</w:t>
-      </w:r>
-      <w:r>
-        <w:rPr>
-          <w:rFonts w:ascii="Arial" w:hAnsi="Arial" w:cs="Arial"/>
-          <w:b/>
-          <w:i w:val="0"/>
-          <w:color w:val="auto"/>
-          <w:sz w:val="20"/>
-        </w:rPr>
-        <w:fldChar w:fldCharType="end"/>
-      </w:r>
-      <w:r>
-        <w:rPr>
-          <w:rFonts w:ascii="Arial" w:hAnsi="Arial" w:cs="Arial"/>
-          <w:i w:val="0"/>
-          <w:color w:val="auto"/>
-          <w:sz w:val="20"/>
-        </w:rPr>
-        <w:t xml:space="preserve"> - Total de Vendas (Tendência/Sazonalidade).</w:t>
-      </w:r>
-      <w:bookmarkEnd w:id="92"/>
     </w:p>
     <w:p>
       <w:pPr>
@@ -15722,51 +15720,51 @@
           <w:szCs w:val="24"/>
         </w:rPr>
       </w:pPr>
-      <w:bookmarkStart w:id="93" w:name="_xqbj8o56dou8" w:colFirst="0" w:colLast="0"/>
+      <w:bookmarkStart w:id="92" w:name="_xqbj8o56dou8" w:colFirst="0" w:colLast="0"/>
+      <w:bookmarkEnd w:id="92"/>
+      <w:r>
+        <w:rPr>
+          <w:rFonts w:ascii="Arial" w:hAnsi="Arial" w:cs="Arial"/>
+          <w:i w:val="0"/>
+          <w:color w:val="auto"/>
+          <w:sz w:val="20"/>
+          <w:szCs w:val="24"/>
+        </w:rPr>
+        <w:t>Fonte: Autor da pesquisa.</w:t>
+      </w:r>
+      <w:r>
+        <w:rPr>
+          <w:rFonts w:ascii="Arial" w:eastAsia="Arial" w:hAnsi="Arial" w:cs="Arial"/>
+          <w:color w:val="auto"/>
+          <w:sz w:val="20"/>
+          <w:szCs w:val="24"/>
+        </w:rPr>
+        <w:t xml:space="preserve"> </w:t>
+      </w:r>
+    </w:p>
+    <w:p>
+      <w:pPr>
+        <w:spacing w:after="0" w:line="360" w:lineRule="auto"/>
+        <w:jc w:val="both"/>
+        <w:rPr>
+          <w:rFonts w:ascii="Arial" w:eastAsia="Arial" w:hAnsi="Arial" w:cs="Arial"/>
+          <w:sz w:val="24"/>
+          <w:szCs w:val="24"/>
+        </w:rPr>
+      </w:pPr>
+    </w:p>
+    <w:p>
+      <w:pPr>
+        <w:spacing w:after="0" w:line="360" w:lineRule="auto"/>
+        <w:jc w:val="both"/>
+        <w:rPr>
+          <w:rFonts w:ascii="Arial" w:eastAsia="Arial" w:hAnsi="Arial" w:cs="Arial"/>
+          <w:sz w:val="24"/>
+          <w:szCs w:val="24"/>
+        </w:rPr>
+      </w:pPr>
+      <w:bookmarkStart w:id="93" w:name="_dif57ou8vnn5" w:colFirst="0" w:colLast="0"/>
       <w:bookmarkEnd w:id="93"/>
-      <w:r>
-        <w:rPr>
-          <w:rFonts w:ascii="Arial" w:hAnsi="Arial" w:cs="Arial"/>
-          <w:i w:val="0"/>
-          <w:color w:val="auto"/>
-          <w:sz w:val="20"/>
-          <w:szCs w:val="24"/>
-        </w:rPr>
-        <w:t>Fonte: Autor da pesquisa.</w:t>
-      </w:r>
-      <w:r>
-        <w:rPr>
-          <w:rFonts w:ascii="Arial" w:eastAsia="Arial" w:hAnsi="Arial" w:cs="Arial"/>
-          <w:color w:val="auto"/>
-          <w:sz w:val="20"/>
-          <w:szCs w:val="24"/>
-        </w:rPr>
-        <w:t xml:space="preserve"> </w:t>
-      </w:r>
-    </w:p>
-    <w:p>
-      <w:pPr>
-        <w:spacing w:after="0" w:line="360" w:lineRule="auto"/>
-        <w:jc w:val="both"/>
-        <w:rPr>
-          <w:rFonts w:ascii="Arial" w:eastAsia="Arial" w:hAnsi="Arial" w:cs="Arial"/>
-          <w:sz w:val="24"/>
-          <w:szCs w:val="24"/>
-        </w:rPr>
-      </w:pPr>
-    </w:p>
-    <w:p>
-      <w:pPr>
-        <w:spacing w:after="0" w:line="360" w:lineRule="auto"/>
-        <w:jc w:val="both"/>
-        <w:rPr>
-          <w:rFonts w:ascii="Arial" w:eastAsia="Arial" w:hAnsi="Arial" w:cs="Arial"/>
-          <w:sz w:val="24"/>
-          <w:szCs w:val="24"/>
-        </w:rPr>
-      </w:pPr>
-      <w:bookmarkStart w:id="94" w:name="_dif57ou8vnn5" w:colFirst="0" w:colLast="0"/>
-      <w:bookmarkEnd w:id="94"/>
       <w:r>
         <w:rPr>
           <w:rFonts w:ascii="Arial" w:eastAsia="Arial" w:hAnsi="Arial" w:cs="Arial"/>
@@ -15803,8 +15801,8 @@
           <w:szCs w:val="24"/>
         </w:rPr>
       </w:pPr>
-      <w:bookmarkStart w:id="95" w:name="_cr6aume74tqx" w:colFirst="0" w:colLast="0"/>
-      <w:bookmarkEnd w:id="95"/>
+      <w:bookmarkStart w:id="94" w:name="_cr6aume74tqx" w:colFirst="0" w:colLast="0"/>
+      <w:bookmarkEnd w:id="94"/>
     </w:p>
     <w:p>
       <w:pPr>
@@ -15818,9 +15816,9 @@
           <w:sz w:val="20"/>
         </w:rPr>
       </w:pPr>
-      <w:bookmarkStart w:id="96" w:name="_pdszvb2bz7tf" w:colFirst="0" w:colLast="0"/>
-      <w:bookmarkStart w:id="97" w:name="_Toc40624901"/>
-      <w:bookmarkEnd w:id="96"/>
+      <w:bookmarkStart w:id="95" w:name="_pdszvb2bz7tf" w:colFirst="0" w:colLast="0"/>
+      <w:bookmarkStart w:id="96" w:name="_Toc40624901"/>
+      <w:bookmarkEnd w:id="95"/>
       <w:r>
         <w:rPr>
           <w:rFonts w:ascii="Arial" w:hAnsi="Arial" w:cs="Arial"/>
@@ -15892,7 +15890,7 @@
         </w:rPr>
         <w:t xml:space="preserve"> - Total de Receita (Tendência/Sazonalidade).</w:t>
       </w:r>
-      <w:bookmarkEnd w:id="97"/>
+      <w:bookmarkEnd w:id="96"/>
     </w:p>
     <w:p>
       <w:pPr>
@@ -16006,7 +16004,7 @@
           <w:numId w:val="1"/>
         </w:numPr>
       </w:pPr>
-      <w:bookmarkStart w:id="98" w:name="_Toc40607769"/>
+      <w:bookmarkStart w:id="97" w:name="_Toc40607769"/>
       <w:r>
         <w:t xml:space="preserve">5. Modelo de </w:t>
       </w:r>
@@ -16016,7 +16014,7 @@
         </w:rPr>
         <w:t>Machine Learning</w:t>
       </w:r>
-      <w:bookmarkEnd w:id="98"/>
+      <w:bookmarkEnd w:id="97"/>
     </w:p>
     <w:p>
       <w:pPr>
@@ -16399,7 +16397,7 @@
           <w:sz w:val="20"/>
         </w:rPr>
       </w:pPr>
-      <w:bookmarkStart w:id="99" w:name="_Toc40624887"/>
+      <w:bookmarkStart w:id="98" w:name="_Toc40624887"/>
       <w:r>
         <w:rPr>
           <w:rFonts w:ascii="Arial" w:hAnsi="Arial" w:cs="Arial"/>
@@ -16471,7 +16469,7 @@
         </w:rPr>
         <w:t xml:space="preserve"> - Adequando o nome das colunas para o uso do “Prophet”.</w:t>
       </w:r>
-      <w:bookmarkEnd w:id="99"/>
+      <w:bookmarkEnd w:id="98"/>
     </w:p>
     <w:p>
       <w:pPr>
@@ -16654,7 +16652,7 @@
           <w:sz w:val="20"/>
         </w:rPr>
       </w:pPr>
-      <w:bookmarkStart w:id="100" w:name="_Toc40624888"/>
+      <w:bookmarkStart w:id="99" w:name="_Toc40624888"/>
       <w:r>
         <w:rPr>
           <w:rFonts w:ascii="Arial" w:hAnsi="Arial" w:cs="Arial"/>
@@ -16725,7 +16723,7 @@
         </w:rPr>
         <w:t xml:space="preserve"> - Instanciando os modelos "Prophet".</w:t>
       </w:r>
-      <w:bookmarkEnd w:id="100"/>
+      <w:bookmarkEnd w:id="99"/>
     </w:p>
     <w:p>
       <w:pPr>
@@ -16916,7 +16914,7 @@
           <w:color w:val="auto"/>
         </w:rPr>
       </w:pPr>
-      <w:bookmarkStart w:id="101" w:name="_Toc40624889"/>
+      <w:bookmarkStart w:id="100" w:name="_Toc40624889"/>
       <w:r>
         <w:rPr>
           <w:rFonts w:ascii="Arial" w:hAnsi="Arial" w:cs="Arial"/>
@@ -16988,7 +16986,7 @@
         </w:rPr>
         <w:t xml:space="preserve"> - Realizando o treinamento dos modelos.</w:t>
       </w:r>
-      <w:bookmarkEnd w:id="101"/>
+      <w:bookmarkEnd w:id="100"/>
     </w:p>
     <w:p>
       <w:pPr>
@@ -17147,8 +17145,8 @@
         </w:rPr>
         <w:t>, em que inclui o histórico e as datas dos períodos futuros. Neste caso, a frequência informada é “Mensal”, podendo assim, incluir os próximos 5 meses, a quais se referem à  Novembro de 2015 a Março de 2016.</w:t>
       </w:r>
-      <w:bookmarkStart w:id="102" w:name="_yuxpfns6zm5m" w:colFirst="0" w:colLast="0"/>
-      <w:bookmarkEnd w:id="102"/>
+      <w:bookmarkStart w:id="101" w:name="_yuxpfns6zm5m" w:colFirst="0" w:colLast="0"/>
+      <w:bookmarkEnd w:id="101"/>
       <w:r>
         <w:rPr>
           <w:rFonts w:ascii="Arial" w:eastAsia="Arial" w:hAnsi="Arial" w:cs="Arial"/>
@@ -17182,7 +17180,7 @@
           <w:sz w:val="20"/>
         </w:rPr>
       </w:pPr>
-      <w:bookmarkStart w:id="103" w:name="_Toc40624890"/>
+      <w:bookmarkStart w:id="102" w:name="_Toc40624890"/>
       <w:r>
         <w:rPr>
           <w:rFonts w:ascii="Arial" w:hAnsi="Arial" w:cs="Arial"/>
@@ -17253,7 +17251,7 @@
         </w:rPr>
         <w:t xml:space="preserve"> - Construindo o "DataFrame" com o histórico e os próximos 5 meses.</w:t>
       </w:r>
-      <w:bookmarkEnd w:id="103"/>
+      <w:bookmarkEnd w:id="102"/>
     </w:p>
     <w:p>
       <w:pPr>
@@ -17481,7 +17479,7 @@
           <w:sz w:val="20"/>
         </w:rPr>
       </w:pPr>
-      <w:bookmarkStart w:id="104" w:name="_Toc40624891"/>
+      <w:bookmarkStart w:id="103" w:name="_Toc40624891"/>
       <w:r>
         <w:rPr>
           <w:rFonts w:ascii="Arial" w:hAnsi="Arial" w:cs="Arial"/>
@@ -17552,7 +17550,7 @@
         </w:rPr>
         <w:t xml:space="preserve"> - Realizando a previsão dos 5 meses incluídos no histórico.</w:t>
       </w:r>
-      <w:bookmarkEnd w:id="104"/>
+      <w:bookmarkEnd w:id="103"/>
     </w:p>
     <w:p>
       <w:pPr>
@@ -17779,7 +17777,7 @@
           <w:sz w:val="20"/>
         </w:rPr>
       </w:pPr>
-      <w:bookmarkStart w:id="105" w:name="_Toc40624892"/>
+      <w:bookmarkStart w:id="104" w:name="_Toc40624892"/>
       <w:r>
         <w:rPr>
           <w:rFonts w:ascii="Arial" w:hAnsi="Arial" w:cs="Arial"/>
@@ -17850,7 +17848,7 @@
         </w:rPr>
         <w:t xml:space="preserve"> - Valor previsto para as vendas dos próximos 5 meses.</w:t>
       </w:r>
-      <w:bookmarkEnd w:id="105"/>
+      <w:bookmarkEnd w:id="104"/>
     </w:p>
     <w:p>
       <w:pPr>
@@ -18035,7 +18033,7 @@
           <w:sz w:val="20"/>
         </w:rPr>
       </w:pPr>
-      <w:bookmarkStart w:id="106" w:name="_Toc40624893"/>
+      <w:bookmarkStart w:id="105" w:name="_Toc40624893"/>
       <w:r>
         <w:rPr>
           <w:rFonts w:ascii="Arial" w:hAnsi="Arial" w:cs="Arial"/>
@@ -18107,7 +18105,7 @@
         </w:rPr>
         <w:t xml:space="preserve"> - Valor previsto para a receita dos próximos 5 meses.</w:t>
       </w:r>
-      <w:bookmarkEnd w:id="106"/>
+      <w:bookmarkEnd w:id="105"/>
     </w:p>
     <w:p>
       <w:pPr>
@@ -18217,11 +18215,11 @@
       <w:pPr>
         <w:pStyle w:val="Ttulo1"/>
       </w:pPr>
-      <w:bookmarkStart w:id="107" w:name="_Toc40607770"/>
+      <w:bookmarkStart w:id="106" w:name="_Toc40607770"/>
       <w:r>
         <w:t>6. Apresentação dos Resultados</w:t>
       </w:r>
-      <w:bookmarkEnd w:id="107"/>
+      <w:bookmarkEnd w:id="106"/>
     </w:p>
     <w:p>
       <w:pPr>
@@ -18326,7 +18324,7 @@
           <w:sz w:val="20"/>
         </w:rPr>
       </w:pPr>
-      <w:bookmarkStart w:id="108" w:name="_Toc40624902"/>
+      <w:bookmarkStart w:id="107" w:name="_Toc40624902"/>
       <w:r>
         <w:rPr>
           <w:rFonts w:ascii="Arial" w:hAnsi="Arial" w:cs="Arial"/>
@@ -18398,7 +18396,7 @@
         </w:rPr>
         <w:t xml:space="preserve"> - Previsão de Vendas.</w:t>
       </w:r>
-      <w:bookmarkEnd w:id="108"/>
+      <w:bookmarkEnd w:id="107"/>
     </w:p>
     <w:p>
       <w:pPr>
@@ -18563,7 +18561,7 @@
           <w:sz w:val="20"/>
         </w:rPr>
       </w:pPr>
-      <w:bookmarkStart w:id="109" w:name="_Toc40624903"/>
+      <w:bookmarkStart w:id="108" w:name="_Toc40624903"/>
       <w:r>
         <w:rPr>
           <w:rFonts w:ascii="Arial" w:hAnsi="Arial" w:cs="Arial"/>
@@ -18635,7 +18633,7 @@
         </w:rPr>
         <w:t xml:space="preserve"> - Eficácia - Vendas (Prophet).</w:t>
       </w:r>
-      <w:bookmarkEnd w:id="109"/>
+      <w:bookmarkEnd w:id="108"/>
     </w:p>
     <w:p>
       <w:pPr>
@@ -18832,7 +18830,7 @@
           <w:sz w:val="20"/>
         </w:rPr>
       </w:pPr>
-      <w:bookmarkStart w:id="110" w:name="_Toc40624904"/>
+      <w:bookmarkStart w:id="109" w:name="_Toc40624904"/>
       <w:r>
         <w:rPr>
           <w:rFonts w:ascii="Arial" w:hAnsi="Arial" w:cs="Arial"/>
@@ -18904,7 +18902,7 @@
         </w:rPr>
         <w:t xml:space="preserve"> - Previsão de Receita.</w:t>
       </w:r>
-      <w:bookmarkEnd w:id="110"/>
+      <w:bookmarkEnd w:id="109"/>
     </w:p>
     <w:p>
       <w:pPr>
@@ -19069,7 +19067,7 @@
           <w:sz w:val="20"/>
         </w:rPr>
       </w:pPr>
-      <w:bookmarkStart w:id="111" w:name="_Toc40624905"/>
+      <w:bookmarkStart w:id="110" w:name="_Toc40624905"/>
       <w:r>
         <w:rPr>
           <w:rFonts w:ascii="Arial" w:hAnsi="Arial" w:cs="Arial"/>
@@ -19141,7 +19139,7 @@
         </w:rPr>
         <w:t xml:space="preserve"> - Eficácia - Receita (Prophet).</w:t>
       </w:r>
-      <w:bookmarkEnd w:id="111"/>
+      <w:bookmarkEnd w:id="110"/>
     </w:p>
     <w:p>
       <w:pPr>
@@ -19323,7 +19321,7 @@
           <w:sz w:val="20"/>
         </w:rPr>
       </w:pPr>
-      <w:bookmarkStart w:id="112" w:name="_Toc40624906"/>
+      <w:bookmarkStart w:id="111" w:name="_Toc40624906"/>
       <w:r>
         <w:rPr>
           <w:rFonts w:ascii="Arial" w:hAnsi="Arial" w:cs="Arial"/>
@@ -19395,7 +19393,7 @@
         </w:rPr>
         <w:t xml:space="preserve"> - Previsão de Vendas/Receita (Tendência/Sazonalidade).</w:t>
       </w:r>
-      <w:bookmarkEnd w:id="112"/>
+      <w:bookmarkEnd w:id="111"/>
     </w:p>
     <w:p>
       <w:pPr>
@@ -19557,12 +19555,12 @@
           <w:numId w:val="1"/>
         </w:numPr>
       </w:pPr>
-      <w:bookmarkStart w:id="113" w:name="_Toc40607771"/>
+      <w:bookmarkStart w:id="112" w:name="_Toc40607771"/>
       <w:r>
         <w:lastRenderedPageBreak/>
         <w:t>7. Links</w:t>
       </w:r>
-      <w:bookmarkEnd w:id="113"/>
+      <w:bookmarkEnd w:id="112"/>
     </w:p>
     <w:p>
       <w:pPr>
@@ -19796,18 +19794,42 @@
         </w:rPr>
         <w:t xml:space="preserve">Vídeo de Apresentação: </w:t>
       </w:r>
+      <w:hyperlink r:id="rId46" w:history="1">
+        <w:r>
+          <w:rPr>
+            <w:rStyle w:val="Hyperlink"/>
+            <w:rFonts w:ascii="Arial" w:hAnsi="Arial" w:cs="Arial"/>
+            <w:sz w:val="24"/>
+            <w:szCs w:val="24"/>
+          </w:rPr>
+          <w:t>https://youtu.be/B7YjW4NuvnY</w:t>
+        </w:r>
+      </w:hyperlink>
     </w:p>
     <w:p>
       <w:pPr>
         <w:spacing w:after="0" w:line="360" w:lineRule="auto"/>
         <w:jc w:val="both"/>
         <w:rPr>
-          <w:rFonts w:ascii="Arial" w:eastAsia="Arial" w:hAnsi="Arial" w:cs="Arial"/>
-          <w:sz w:val="24"/>
-          <w:szCs w:val="24"/>
-        </w:rPr>
-      </w:pPr>
-      <w:bookmarkStart w:id="114" w:name="_2s8eyo1" w:colFirst="0" w:colLast="0"/>
+          <w:rFonts w:ascii="Arial" w:hAnsi="Arial" w:cs="Arial"/>
+          <w:sz w:val="24"/>
+          <w:szCs w:val="24"/>
+        </w:rPr>
+      </w:pPr>
+    </w:p>
+    <w:p>
+      <w:pPr>
+        <w:spacing w:after="0" w:line="360" w:lineRule="auto"/>
+        <w:jc w:val="both"/>
+        <w:rPr>
+          <w:rFonts w:ascii="Arial" w:eastAsia="Arial" w:hAnsi="Arial" w:cs="Arial"/>
+          <w:sz w:val="24"/>
+          <w:szCs w:val="24"/>
+        </w:rPr>
+      </w:pPr>
+      <w:bookmarkStart w:id="113" w:name="_2s8eyo1" w:colFirst="0" w:colLast="0"/>
+      <w:bookmarkStart w:id="114" w:name="_GoBack"/>
+      <w:bookmarkEnd w:id="113"/>
       <w:bookmarkEnd w:id="114"/>
     </w:p>
     <w:p>
@@ -20112,8 +20134,8 @@
       </w:pPr>
     </w:p>
     <w:sectPr>
-      <w:headerReference w:type="default" r:id="rId46"/>
-      <w:headerReference w:type="first" r:id="rId47"/>
+      <w:headerReference w:type="default" r:id="rId47"/>
+      <w:headerReference w:type="first" r:id="rId48"/>
       <w:pgSz w:w="11906" w:h="16838"/>
       <w:pgMar w:top="1701" w:right="1286" w:bottom="1134" w:left="1701" w:header="709" w:footer="720" w:gutter="0"/>
       <w:cols w:space="720" w:equalWidth="0">
@@ -20294,7 +20316,7 @@
         <w:noProof/>
         <w:color w:val="000000"/>
       </w:rPr>
-      <w:t>21</w:t>
+      <w:t>32</w:t>
     </w:r>
     <w:r>
       <w:rPr>
@@ -21855,7 +21877,7 @@
 </file>
 
 <file path=customXml/itemProps1.xml><?xml version="1.0" encoding="utf-8"?>
-<ds:datastoreItem xmlns:ds="http://schemas.openxmlformats.org/officeDocument/2006/customXml" ds:itemID="{ABA96B18-048B-430B-90E8-4709B49DCC19}">
+<ds:datastoreItem xmlns:ds="http://schemas.openxmlformats.org/officeDocument/2006/customXml" ds:itemID="{94CB9295-BD76-4C23-A330-40C3AD9CCC57}">
   <ds:schemaRefs>
     <ds:schemaRef ds:uri="http://schemas.openxmlformats.org/officeDocument/2006/bibliography"/>
   </ds:schemaRefs>

</xml_diff>